<commit_message>
Mise à jour du compte rendu d'installation
</commit_message>
<xml_diff>
--- a/compte-rendu_DLL4.docx
+++ b/compte-rendu_DLL4.docx
@@ -1,6 +1,6 @@
 
 <file path=word/document.xml><?xml version="1.0" encoding="utf-8"?>
-<w:document xmlns:wpc="http://schemas.microsoft.com/office/word/2010/wordprocessingCanvas" xmlns:mc="http://schemas.openxmlformats.org/markup-compatibility/2006" xmlns:o="urn:schemas-microsoft-com:office:office" xmlns:r="http://schemas.openxmlformats.org/officeDocument/2006/relationships" xmlns:m="http://schemas.openxmlformats.org/officeDocument/2006/math" xmlns:v="urn:schemas-microsoft-com:vml" xmlns:wp14="http://schemas.microsoft.com/office/word/2010/wordprocessingDrawing" xmlns:wp="http://schemas.openxmlformats.org/drawingml/2006/wordprocessingDrawing" xmlns:w10="urn:schemas-microsoft-com:office:word" xmlns:w="http://schemas.openxmlformats.org/wordprocessingml/2006/main" xmlns:w14="http://schemas.microsoft.com/office/word/2010/wordml" xmlns:wpg="http://schemas.microsoft.com/office/word/2010/wordprocessingGroup" xmlns:wpi="http://schemas.microsoft.com/office/word/2010/wordprocessingInk" xmlns:wne="http://schemas.microsoft.com/office/word/2006/wordml" xmlns:wps="http://schemas.microsoft.com/office/word/2010/wordprocessingShape" mc:Ignorable="w14 wp14">
+<w:document xmlns:wpc="http://schemas.microsoft.com/office/word/2010/wordprocessingCanvas" xmlns:mc="http://schemas.openxmlformats.org/markup-compatibility/2006" xmlns:o="urn:schemas-microsoft-com:office:office" xmlns:r="http://schemas.openxmlformats.org/officeDocument/2006/relationships" xmlns:m="http://schemas.openxmlformats.org/officeDocument/2006/math" xmlns:v="urn:schemas-microsoft-com:vml" xmlns:wp14="http://schemas.microsoft.com/office/word/2010/wordprocessingDrawing" xmlns:wp="http://schemas.openxmlformats.org/drawingml/2006/wordprocessingDrawing" xmlns:w10="urn:schemas-microsoft-com:office:word" xmlns:w="http://schemas.openxmlformats.org/wordprocessingml/2006/main" xmlns:w14="http://schemas.microsoft.com/office/word/2010/wordml" xmlns:w15="http://schemas.microsoft.com/office/word/2012/wordml" xmlns:wpg="http://schemas.microsoft.com/office/word/2010/wordprocessingGroup" xmlns:wpi="http://schemas.microsoft.com/office/word/2010/wordprocessingInk" xmlns:wne="http://schemas.microsoft.com/office/word/2006/wordml" xmlns:wps="http://schemas.microsoft.com/office/word/2010/wordprocessingShape" mc:Ignorable="w14 w15 wp14">
   <w:body>
     <w:p>
       <w:pPr>
@@ -8,6 +8,22 @@
       </w:pPr>
       <w:r>
         <w:t>Compte-rendu</w:t>
+      </w:r>
+    </w:p>
+    <w:p>
+      <w:pPr>
+        <w:pStyle w:val="Titre1"/>
+      </w:pPr>
+      <w:r>
+        <w:t>Introduction </w:t>
+      </w:r>
+    </w:p>
+    <w:p>
+      <w:r>
+        <w:t>Ce document détaille uniquement les diverses installation qu’on a essayé de faire au cours de ce projet. Les raisons de l’installation des logiciels, ainsi que leur choix ne sera pas détaillé ici. Pour cela il faut se référer au doc</w:t>
+      </w:r>
+      <w:r>
+        <w:t xml:space="preserve">ument détaillant le tenant et aboutissants d’un développement d’une application de reconnaissance vocale. </w:t>
       </w:r>
     </w:p>
     <w:p>
@@ -17,13 +33,12 @@
           <w:ilvl w:val="0"/>
           <w:numId w:val="5"/>
         </w:numPr>
-        <w:rPr>
-          <w:lang w:val="en-US"/>
-        </w:rPr>
-      </w:pPr>
+      </w:pPr>
+      <w:proofErr w:type="spellStart"/>
       <w:r>
         <w:t>PocketSphinx</w:t>
       </w:r>
+      <w:proofErr w:type="spellEnd"/>
     </w:p>
     <w:p>
       <w:pPr>
@@ -32,15 +47,42 @@
           <w:ilvl w:val="0"/>
           <w:numId w:val="6"/>
         </w:numPr>
-        <w:rPr>
-          <w:lang w:val="en-US"/>
-        </w:rPr>
-      </w:pPr>
-      <w:r>
-        <w:rPr>
-          <w:lang w:val="en-US"/>
-        </w:rPr>
+      </w:pPr>
+      <w:r>
         <w:t>Desktop</w:t>
+      </w:r>
+    </w:p>
+    <w:p>
+      <w:r>
+        <w:t xml:space="preserve">L’installation de </w:t>
+      </w:r>
+      <w:proofErr w:type="spellStart"/>
+      <w:r>
+        <w:t>PocketSphinx</w:t>
+      </w:r>
+      <w:proofErr w:type="spellEnd"/>
+      <w:r>
+        <w:t xml:space="preserve"> est optimisée pour deux types de systèmes : basées sur Debian et sur </w:t>
+      </w:r>
+      <w:proofErr w:type="spellStart"/>
+      <w:r>
+        <w:t>ArchLinux</w:t>
+      </w:r>
+      <w:proofErr w:type="spellEnd"/>
+      <w:r>
+        <w:t>.</w:t>
+      </w:r>
+      <w:r>
+        <w:t xml:space="preserve"> L’installation sur d’</w:t>
+      </w:r>
+      <w:r>
+        <w:t xml:space="preserve">autres systèmes s’en </w:t>
+      </w:r>
+      <w:r>
+        <w:t xml:space="preserve">trouve complexifiée. </w:t>
+      </w:r>
+      <w:r>
+        <w:br/>
       </w:r>
     </w:p>
     <w:p>
@@ -50,23 +92,37 @@
           <w:ilvl w:val="0"/>
           <w:numId w:val="7"/>
         </w:numPr>
-        <w:rPr>
-          <w:lang w:val="en-US"/>
-        </w:rPr>
-      </w:pPr>
-      <w:r>
-        <w:rPr>
-          <w:lang w:val="en-US"/>
-        </w:rPr>
+      </w:pPr>
+      <w:r>
         <w:t>Windows</w:t>
       </w:r>
     </w:p>
     <w:p>
       <w:r>
-        <w:t xml:space="preserve">L’installation sur un OS Windows de PocketSphinx est </w:t>
-      </w:r>
-      <w:r>
-        <w:t>pratiquement impossible. En effet, pour des débutants, il n’est pas possible de comprendre comment l’installer, car cela nécessite plusieurs outils supplémentaires à installer.</w:t>
+        <w:t xml:space="preserve">L’installation sur </w:t>
+      </w:r>
+      <w:r>
+        <w:t xml:space="preserve">Windows de </w:t>
+      </w:r>
+      <w:proofErr w:type="spellStart"/>
+      <w:r>
+        <w:t>PocketSphinx</w:t>
+      </w:r>
+      <w:proofErr w:type="spellEnd"/>
+      <w:r>
+        <w:t xml:space="preserve"> est </w:t>
+      </w:r>
+      <w:r>
+        <w:t>très difficile</w:t>
+      </w:r>
+      <w:r>
+        <w:t xml:space="preserve">. </w:t>
+      </w:r>
+      <w:r>
+        <w:t xml:space="preserve">La compilation ne prévoit pas cet OS et il est nécessaire de trouver un grand nombre de ressources nécessaires à la compilation </w:t>
+      </w:r>
+      <w:r>
+        <w:t>du projet. Nous avons abandonné les tentatives au bout d’une semaine.</w:t>
       </w:r>
     </w:p>
     <w:p>
@@ -76,20 +132,17 @@
           <w:ilvl w:val="0"/>
           <w:numId w:val="7"/>
         </w:numPr>
-        <w:rPr>
-          <w:lang w:val="en-US"/>
-        </w:rPr>
-      </w:pPr>
-      <w:r>
-        <w:rPr>
-          <w:lang w:val="en-US"/>
-        </w:rPr>
+      </w:pPr>
+      <w:r>
         <w:t>Ubuntu</w:t>
       </w:r>
     </w:p>
     <w:p>
       <w:r>
-        <w:t xml:space="preserve">L’installation a été faite selon la méthode trouvée dans le magazine Linux Magazine France. </w:t>
+        <w:t xml:space="preserve">L’installation a été faite selon la méthode trouvée dans Linux Magazine France. </w:t>
+      </w:r>
+      <w:r>
+        <w:t xml:space="preserve">Cette méthode se base sur le tutoriel d’installation par défaut et détaille l’installation d’un système de reconnaissance vocal complet. Nous avons dû adapter l’installation, l’ensemble des ressources n’étant pas disponibles sur Ubuntu. </w:t>
       </w:r>
       <w:r>
         <w:t>Nous avons donc suivi les étapes suivantes (tout s’effectue donc en lignes de commande) :</w:t>
@@ -104,7 +157,32 @@
         </w:numPr>
       </w:pPr>
       <w:r>
-        <w:t xml:space="preserve">Installation de Jasper </w:t>
+        <w:t xml:space="preserve">Compilation </w:t>
+      </w:r>
+      <w:proofErr w:type="spellStart"/>
+      <w:r>
+        <w:t>eti</w:t>
+      </w:r>
+      <w:proofErr w:type="spellEnd"/>
+      <w:r>
+        <w:t xml:space="preserve"> </w:t>
+      </w:r>
+      <w:proofErr w:type="spellStart"/>
+      <w:r>
+        <w:t>nstallation</w:t>
+      </w:r>
+      <w:proofErr w:type="spellEnd"/>
+      <w:r>
+        <w:t xml:space="preserve"> </w:t>
+      </w:r>
+      <w:r>
+        <w:t>de</w:t>
+      </w:r>
+      <w:r>
+        <w:t xml:space="preserve"> Jasper</w:t>
+      </w:r>
+      <w:r>
+        <w:t> ;</w:t>
       </w:r>
     </w:p>
     <w:p>
@@ -116,7 +194,18 @@
         </w:numPr>
       </w:pPr>
       <w:r>
-        <w:t>Installation d’espeak</w:t>
+        <w:t>Compilation et i</w:t>
+      </w:r>
+      <w:r>
+        <w:t>nstallation d’</w:t>
+      </w:r>
+      <w:proofErr w:type="spellStart"/>
+      <w:r>
+        <w:t>espeak</w:t>
+      </w:r>
+      <w:proofErr w:type="spellEnd"/>
+      <w:r>
+        <w:t> ;</w:t>
       </w:r>
     </w:p>
     <w:p>
@@ -127,8 +216,24 @@
           <w:numId w:val="4"/>
         </w:numPr>
       </w:pPr>
-      <w:r>
-        <w:t>Installation de PocketSphinx</w:t>
+      <w:proofErr w:type="spellStart"/>
+      <w:r>
+        <w:t>Cmpilation</w:t>
+      </w:r>
+      <w:proofErr w:type="spellEnd"/>
+      <w:r>
+        <w:t xml:space="preserve"> et i</w:t>
+      </w:r>
+      <w:r>
+        <w:t xml:space="preserve">nstallation de </w:t>
+      </w:r>
+      <w:proofErr w:type="spellStart"/>
+      <w:r>
+        <w:t>PocketSphinx</w:t>
+      </w:r>
+      <w:proofErr w:type="spellEnd"/>
+      <w:r>
+        <w:t> ;</w:t>
       </w:r>
     </w:p>
     <w:p>
@@ -140,7 +245,53 @@
         </w:numPr>
       </w:pPr>
       <w:r>
-        <w:t>Installation des dépendances avec PocketSphinx : MIT Language Modeling Toolkit, m2m-aligner et Phonetisaurus</w:t>
+        <w:t xml:space="preserve">Installation </w:t>
+      </w:r>
+      <w:r>
+        <w:t xml:space="preserve">et compilation </w:t>
+      </w:r>
+      <w:r>
+        <w:t xml:space="preserve">des dépendances avec </w:t>
+      </w:r>
+      <w:proofErr w:type="spellStart"/>
+      <w:r>
+        <w:t>PocketSphinx</w:t>
+      </w:r>
+      <w:proofErr w:type="spellEnd"/>
+      <w:r>
+        <w:t xml:space="preserve"> : MIT </w:t>
+      </w:r>
+      <w:proofErr w:type="spellStart"/>
+      <w:r>
+        <w:t>Language</w:t>
+      </w:r>
+      <w:proofErr w:type="spellEnd"/>
+      <w:r>
+        <w:t xml:space="preserve"> </w:t>
+      </w:r>
+      <w:proofErr w:type="spellStart"/>
+      <w:r>
+        <w:t>Modeling</w:t>
+      </w:r>
+      <w:proofErr w:type="spellEnd"/>
+      <w:r>
+        <w:t xml:space="preserve"> </w:t>
+      </w:r>
+      <w:proofErr w:type="spellStart"/>
+      <w:r>
+        <w:t>Toolkit</w:t>
+      </w:r>
+      <w:proofErr w:type="spellEnd"/>
+      <w:r>
+        <w:t xml:space="preserve">, m2m-aligner et </w:t>
+      </w:r>
+      <w:proofErr w:type="spellStart"/>
+      <w:r>
+        <w:t>Phonetisaurus</w:t>
+      </w:r>
+      <w:proofErr w:type="spellEnd"/>
+      <w:r>
+        <w:t> ;</w:t>
       </w:r>
     </w:p>
     <w:p>
@@ -152,7 +303,21 @@
         </w:numPr>
       </w:pPr>
       <w:r>
-        <w:t>Installation d’OpenFST</w:t>
+        <w:t xml:space="preserve">Installation </w:t>
+      </w:r>
+      <w:r>
+        <w:t xml:space="preserve">et compilation </w:t>
+      </w:r>
+      <w:r>
+        <w:t>d’</w:t>
+      </w:r>
+      <w:proofErr w:type="spellStart"/>
+      <w:r>
+        <w:t>OpenFST</w:t>
+      </w:r>
+      <w:proofErr w:type="spellEnd"/>
+      <w:r>
+        <w:t> ;</w:t>
       </w:r>
     </w:p>
     <w:p>
@@ -166,6 +331,9 @@
       <w:r>
         <w:t>Configuration de Jasper</w:t>
       </w:r>
+      <w:r>
+        <w:t>.</w:t>
+      </w:r>
     </w:p>
     <w:p>
       <w:r>
@@ -174,8 +342,27 @@
       <w:r>
         <w:t xml:space="preserve"> Il faut ensuite créer son application, avec sa propre grammaire.</w:t>
       </w:r>
-      <w:bookmarkStart w:id="0" w:name="_GoBack"/>
-      <w:bookmarkEnd w:id="0"/>
+      <w:r>
+        <w:br/>
+      </w:r>
+      <w:r>
+        <w:rPr>
+          <w:color w:val="FF0000"/>
+        </w:rPr>
+        <w:t>[PRECISIONS</w:t>
+      </w:r>
+      <w:r>
+        <w:rPr>
+          <w:color w:val="FF0000"/>
+        </w:rPr>
+        <w:t xml:space="preserve"> A</w:t>
+      </w:r>
+      <w:r>
+        <w:rPr>
+          <w:color w:val="FF0000"/>
+        </w:rPr>
+        <w:t xml:space="preserve"> VENIR]</w:t>
+      </w:r>
     </w:p>
     <w:p>
       <w:pPr>
@@ -184,14 +371,9 @@
           <w:ilvl w:val="0"/>
           <w:numId w:val="5"/>
         </w:numPr>
-        <w:rPr>
-          <w:lang w:val="en-US"/>
-        </w:rPr>
-      </w:pPr>
-      <w:r>
-        <w:rPr>
-          <w:lang w:val="en-US"/>
-        </w:rPr>
+      </w:pPr>
+      <w:r>
+        <w:lastRenderedPageBreak/>
         <w:t>Web Speech API</w:t>
       </w:r>
     </w:p>
@@ -202,23 +384,29 @@
           <w:ilvl w:val="0"/>
           <w:numId w:val="8"/>
         </w:numPr>
-        <w:rPr>
-          <w:lang w:val="en-US"/>
-        </w:rPr>
-      </w:pPr>
-      <w:r>
-        <w:rPr>
-          <w:lang w:val="en-US"/>
-        </w:rPr>
+      </w:pPr>
+      <w:r>
         <w:t>Desktop</w:t>
       </w:r>
     </w:p>
     <w:p>
       <w:r>
-        <w:t>L’API ne fonctionne actuellement pas sur Firefox</w:t>
-      </w:r>
-      <w:r>
-        <w:t>, y compris la version 47</w:t>
+        <w:t xml:space="preserve">L’API ne fonctionne actuellement pas sur </w:t>
+      </w:r>
+      <w:r>
+        <w:t xml:space="preserve">les pages web ouverts à l’aide de </w:t>
+      </w:r>
+      <w:r>
+        <w:t>Firefox</w:t>
+      </w:r>
+      <w:r>
+        <w:t xml:space="preserve">, y compris </w:t>
+      </w:r>
+      <w:r>
+        <w:t xml:space="preserve">pour </w:t>
+      </w:r>
+      <w:r>
+        <w:t>la version 47</w:t>
       </w:r>
       <w:r>
         <w:t xml:space="preserve"> (cf. capture)</w:t>
@@ -230,7 +418,6 @@
           <w:noProof/>
           <w:lang w:eastAsia="fr-FR"/>
         </w:rPr>
-        <w:lastRenderedPageBreak/>
         <w:drawing>
           <wp:inline distT="0" distB="0" distL="0" distR="0" wp14:anchorId="4714F92A" wp14:editId="1D681A53">
             <wp:extent cx="5760720" cy="2887097"/>
@@ -319,8 +506,13 @@
     </w:p>
     <w:p>
       <w:r>
-        <w:t>Nous avons testé la démo Speech Color</w:t>
-      </w:r>
+        <w:t xml:space="preserve">Nous avons testé la démo Speech </w:t>
+      </w:r>
+      <w:proofErr w:type="spellStart"/>
+      <w:r>
+        <w:t>Color</w:t>
+      </w:r>
+      <w:proofErr w:type="spellEnd"/>
       <w:r>
         <w:t xml:space="preserve"> Changer</w:t>
       </w:r>
@@ -370,7 +562,13 @@
     </w:p>
     <w:p>
       <w:r>
-        <w:t>Pour que cela fonctionne, il faudrait donc que Mozilla implémente les permissions manquantes.</w:t>
+        <w:t xml:space="preserve">Pour que cela fonctionne, il faudrait donc que Mozilla implémente </w:t>
+      </w:r>
+      <w:r>
+        <w:t>le code derrière les permissions</w:t>
+      </w:r>
+      <w:r>
+        <w:t>.</w:t>
       </w:r>
     </w:p>
     <w:p>
@@ -380,23 +578,31 @@
           <w:ilvl w:val="0"/>
           <w:numId w:val="8"/>
         </w:numPr>
-        <w:rPr>
-          <w:lang w:val="en-US"/>
-        </w:rPr>
-      </w:pPr>
-      <w:r>
-        <w:rPr>
-          <w:lang w:val="en-US"/>
-        </w:rPr>
+      </w:pPr>
+      <w:r>
+        <w:lastRenderedPageBreak/>
         <w:t>Téléphone</w:t>
       </w:r>
     </w:p>
     <w:p>
       <w:r>
-        <w:t>Nous avons</w:t>
-      </w:r>
-      <w:r>
-        <w:t xml:space="preserve"> pu installer la version "developper preview" sur un de nos téléphones, mais il ne s'agit que d'un écran d'accueil.</w:t>
+        <w:t>Nous avons pu installer la version "</w:t>
+      </w:r>
+      <w:proofErr w:type="spellStart"/>
+      <w:r>
+        <w:t>developper</w:t>
+      </w:r>
+      <w:proofErr w:type="spellEnd"/>
+      <w:r>
+        <w:t xml:space="preserve"> </w:t>
+      </w:r>
+      <w:proofErr w:type="spellStart"/>
+      <w:r>
+        <w:t>preview</w:t>
+      </w:r>
+      <w:proofErr w:type="spellEnd"/>
+      <w:r>
+        <w:t>" sur un de nos téléphones, mais il ne s'agit que d'un écran d'accueil.</w:t>
       </w:r>
     </w:p>
     <w:p>
@@ -411,10 +617,7 @@
     </w:p>
     <w:p>
       <w:r>
-        <w:t>La version complète n'est pas supporté</w:t>
-      </w:r>
-      <w:r>
-        <w:t>e pour le téléphone en question.</w:t>
+        <w:t>La version complète n'est pas supportée pour le téléphone en question.</w:t>
       </w:r>
     </w:p>
     <w:p/>
@@ -425,20 +628,22 @@
           <w:ilvl w:val="0"/>
           <w:numId w:val="8"/>
         </w:numPr>
-        <w:rPr>
-          <w:lang w:val="en-US"/>
-        </w:rPr>
-      </w:pPr>
-      <w:r>
-        <w:rPr>
-          <w:lang w:val="en-US"/>
-        </w:rPr>
+      </w:pPr>
+      <w:r>
         <w:t>Emulateur</w:t>
       </w:r>
     </w:p>
     <w:p>
       <w:r>
-        <w:t>Il n'existe pas d'émulateur firefoxOS 2.5, la version signalé</w:t>
+        <w:t xml:space="preserve">Il n'existe pas d'émulateur </w:t>
+      </w:r>
+      <w:proofErr w:type="spellStart"/>
+      <w:r>
+        <w:t>firefoxOS</w:t>
+      </w:r>
+      <w:proofErr w:type="spellEnd"/>
+      <w:r>
+        <w:t xml:space="preserve"> 2.5, la version signalé</w:t>
       </w:r>
       <w:r>
         <w:t>e</w:t>
@@ -461,8 +666,21 @@
           <w:numId w:val="2"/>
         </w:numPr>
       </w:pPr>
-      <w:r>
-        <w:t>Vaani : Elle ne démarre pas. Elle utilise les API ES6 non implémentés sous Firefox/FirefoxOS : </w:t>
+      <w:proofErr w:type="spellStart"/>
+      <w:r>
+        <w:t>Vaani</w:t>
+      </w:r>
+      <w:proofErr w:type="spellEnd"/>
+      <w:r>
+        <w:t xml:space="preserve"> : Elle ne démarre pas. Elle utilise les API ES6 non implémentés sous Firefox/</w:t>
+      </w:r>
+      <w:proofErr w:type="spellStart"/>
+      <w:r>
+        <w:t>FirefoxOS</w:t>
+      </w:r>
+      <w:proofErr w:type="spellEnd"/>
+      <w:r>
+        <w:t xml:space="preserve"> : </w:t>
       </w:r>
     </w:p>
     <w:p>
@@ -534,14 +752,69 @@
           <w:rFonts w:eastAsia="Times New Roman" w:cs="Times New Roman"/>
           <w:lang w:eastAsia="fr-FR"/>
         </w:rPr>
-        <w:t>Speech Color C</w:t>
-      </w:r>
-      <w:r>
-        <w:rPr>
-          <w:rFonts w:eastAsia="Times New Roman" w:cs="Times New Roman"/>
-          <w:lang w:eastAsia="fr-FR"/>
-        </w:rPr>
-        <w:t xml:space="preserve">hanger : Lève une erreur de ressource manquante dans la méthode start de recognitionSpeech. </w:t>
+        <w:t xml:space="preserve">Speech </w:t>
+      </w:r>
+      <w:proofErr w:type="spellStart"/>
+      <w:r>
+        <w:rPr>
+          <w:rFonts w:eastAsia="Times New Roman" w:cs="Times New Roman"/>
+          <w:lang w:eastAsia="fr-FR"/>
+        </w:rPr>
+        <w:t>Color</w:t>
+      </w:r>
+      <w:proofErr w:type="spellEnd"/>
+      <w:r>
+        <w:rPr>
+          <w:rFonts w:eastAsia="Times New Roman" w:cs="Times New Roman"/>
+          <w:lang w:eastAsia="fr-FR"/>
+        </w:rPr>
+        <w:t xml:space="preserve"> C</w:t>
+      </w:r>
+      <w:r>
+        <w:rPr>
+          <w:rFonts w:eastAsia="Times New Roman" w:cs="Times New Roman"/>
+          <w:lang w:eastAsia="fr-FR"/>
+        </w:rPr>
+        <w:t>hanger : Elle l</w:t>
+      </w:r>
+      <w:r>
+        <w:rPr>
+          <w:rFonts w:eastAsia="Times New Roman" w:cs="Times New Roman"/>
+          <w:lang w:eastAsia="fr-FR"/>
+        </w:rPr>
+        <w:t xml:space="preserve">ève une erreur de ressource manquante dans la méthode </w:t>
+      </w:r>
+      <w:proofErr w:type="spellStart"/>
+      <w:r>
+        <w:rPr>
+          <w:rFonts w:eastAsia="Times New Roman" w:cs="Times New Roman"/>
+          <w:lang w:eastAsia="fr-FR"/>
+        </w:rPr>
+        <w:t>start</w:t>
+      </w:r>
+      <w:proofErr w:type="spellEnd"/>
+      <w:r>
+        <w:rPr>
+          <w:rFonts w:eastAsia="Times New Roman" w:cs="Times New Roman"/>
+          <w:lang w:eastAsia="fr-FR"/>
+        </w:rPr>
+        <w:t xml:space="preserve"> de </w:t>
+      </w:r>
+      <w:proofErr w:type="spellStart"/>
+      <w:r>
+        <w:rPr>
+          <w:rFonts w:eastAsia="Times New Roman" w:cs="Times New Roman"/>
+          <w:lang w:eastAsia="fr-FR"/>
+        </w:rPr>
+        <w:t>recognitionSpeech</w:t>
+      </w:r>
+      <w:proofErr w:type="spellEnd"/>
+      <w:r>
+        <w:rPr>
+          <w:rFonts w:eastAsia="Times New Roman" w:cs="Times New Roman"/>
+          <w:lang w:eastAsia="fr-FR"/>
+        </w:rPr>
+        <w:t xml:space="preserve">. </w:t>
       </w:r>
     </w:p>
     <w:p>
@@ -667,12 +940,25 @@
         </w:numPr>
       </w:pPr>
       <w:r>
+        <w:lastRenderedPageBreak/>
         <w:t>Alternative</w:t>
       </w:r>
     </w:p>
     <w:p>
       <w:r>
-        <w:t>L’alternative actuelle est de créer soi-même une application de reconnaissance vocale. Cela pose un problème majeur : le poids de l’application. En effet, on pourrait décomposer l’application de la manière suivante :</w:t>
+        <w:t>L’alternative actuelle est de créer soi-même une application de rec</w:t>
+      </w:r>
+      <w:r>
+        <w:t>onnaissance vocale. Cela pose plusieurs problèmes</w:t>
+      </w:r>
+      <w:r>
+        <w:t>.</w:t>
+      </w:r>
+      <w:r>
+        <w:t xml:space="preserve"> Le premier est le poids prohibitif pour une application web.</w:t>
+      </w:r>
+      <w:r>
+        <w:t xml:space="preserve"> En effet, on pourrait décomposer l’application de la manière suivante :</w:t>
       </w:r>
     </w:p>
     <w:p>
@@ -694,15 +980,7 @@
           <w:color w:val="000000"/>
           <w:lang w:eastAsia="fr-FR"/>
         </w:rPr>
-        <w:t xml:space="preserve">PS.js : </w:t>
-      </w:r>
-      <w:r>
-        <w:rPr>
-          <w:rFonts w:eastAsia="Times New Roman" w:cs="Times New Roman"/>
-          <w:color w:val="000000"/>
-          <w:lang w:eastAsia="fr-FR"/>
-        </w:rPr>
-        <w:t>4MO</w:t>
+        <w:t>PS.js : 4MO</w:t>
       </w:r>
     </w:p>
     <w:p>
@@ -725,23 +1003,7 @@
           <w:color w:val="000000"/>
           <w:lang w:eastAsia="fr-FR"/>
         </w:rPr>
-        <w:t>PS_ZH</w:t>
-      </w:r>
-      <w:r>
-        <w:rPr>
-          <w:rFonts w:eastAsia="Times New Roman" w:cs="Times New Roman"/>
-          <w:color w:val="000000"/>
-          <w:lang w:eastAsia="fr-FR"/>
-        </w:rPr>
-        <w:t xml:space="preserve"> : </w:t>
-      </w:r>
-      <w:r>
-        <w:rPr>
-          <w:rFonts w:eastAsia="Times New Roman" w:cs="Times New Roman"/>
-          <w:color w:val="000000"/>
-          <w:lang w:eastAsia="fr-FR"/>
-        </w:rPr>
-        <w:t>12MO</w:t>
+        <w:t>PS_ZH : 12MO</w:t>
       </w:r>
     </w:p>
     <w:p>
@@ -810,15 +1072,7 @@
           <w:color w:val="000000"/>
           <w:lang w:eastAsia="fr-FR"/>
         </w:rPr>
-        <w:t>Dictionnaire : 3</w:t>
-      </w:r>
-      <w:r>
-        <w:rPr>
-          <w:rFonts w:eastAsia="Times New Roman" w:cs="Times New Roman"/>
-          <w:color w:val="000000"/>
-          <w:lang w:eastAsia="fr-FR"/>
-        </w:rPr>
-        <w:t>MO</w:t>
+        <w:t>Dictionnaire : 3MO</w:t>
       </w:r>
     </w:p>
     <w:p>
@@ -841,31 +1095,7 @@
           <w:color w:val="000000"/>
           <w:lang w:eastAsia="fr-FR"/>
         </w:rPr>
-        <w:t>V</w:t>
-      </w:r>
-      <w:r>
-        <w:rPr>
-          <w:rFonts w:eastAsia="Times New Roman" w:cs="Times New Roman"/>
-          <w:color w:val="000000"/>
-          <w:lang w:eastAsia="fr-FR"/>
-        </w:rPr>
-        <w:t>ariances</w:t>
-      </w:r>
-      <w:r>
-        <w:rPr>
-          <w:rFonts w:eastAsia="Times New Roman" w:cs="Times New Roman"/>
-          <w:color w:val="000000"/>
-          <w:lang w:eastAsia="fr-FR"/>
-        </w:rPr>
-        <w:t> :</w:t>
-      </w:r>
-      <w:r>
-        <w:rPr>
-          <w:rFonts w:eastAsia="Times New Roman" w:cs="Times New Roman"/>
-          <w:color w:val="000000"/>
-          <w:lang w:eastAsia="fr-FR"/>
-        </w:rPr>
-        <w:t xml:space="preserve"> 2MO</w:t>
+        <w:t>Variances : 2MO</w:t>
       </w:r>
     </w:p>
     <w:p>
@@ -882,22 +1112,23 @@
           <w:lang w:eastAsia="fr-FR"/>
         </w:rPr>
       </w:pPr>
+      <w:proofErr w:type="spellStart"/>
       <w:r>
         <w:rPr>
           <w:rFonts w:eastAsia="Times New Roman" w:cs="Times New Roman"/>
           <w:color w:val="000000"/>
           <w:lang w:eastAsia="fr-FR"/>
         </w:rPr>
-        <w:lastRenderedPageBreak/>
-        <w:t>Means :</w:t>
-      </w:r>
+        <w:t>Means</w:t>
+      </w:r>
+      <w:proofErr w:type="spellEnd"/>
       <w:r>
         <w:rPr>
           <w:rFonts w:eastAsia="Times New Roman" w:cs="Times New Roman"/>
           <w:color w:val="000000"/>
           <w:lang w:eastAsia="fr-FR"/>
         </w:rPr>
-        <w:t xml:space="preserve"> 2.2MO</w:t>
+        <w:t> : 2.2MO</w:t>
       </w:r>
     </w:p>
     <w:p>
@@ -914,21 +1145,23 @@
           <w:lang w:eastAsia="fr-FR"/>
         </w:rPr>
       </w:pPr>
+      <w:proofErr w:type="spellStart"/>
       <w:r>
         <w:rPr>
           <w:rFonts w:eastAsia="Times New Roman" w:cs="Times New Roman"/>
           <w:color w:val="000000"/>
           <w:lang w:eastAsia="fr-FR"/>
         </w:rPr>
-        <w:t>mdef :</w:t>
-      </w:r>
+        <w:t>mdef</w:t>
+      </w:r>
+      <w:proofErr w:type="spellEnd"/>
       <w:r>
         <w:rPr>
           <w:rFonts w:eastAsia="Times New Roman" w:cs="Times New Roman"/>
           <w:color w:val="000000"/>
           <w:lang w:eastAsia="fr-FR"/>
         </w:rPr>
-        <w:t xml:space="preserve"> 5.0MO</w:t>
+        <w:t> : 5.0MO</w:t>
       </w:r>
     </w:p>
     <w:p>
@@ -955,6 +1188,20 @@
       </w:r>
     </w:p>
     <w:p/>
+    <w:p>
+      <w:r>
+        <w:t xml:space="preserve">Cela fait une application entre 140 et 400MO. </w:t>
+      </w:r>
+    </w:p>
+    <w:p>
+      <w:bookmarkStart w:id="0" w:name="_GoBack"/>
+      <w:bookmarkEnd w:id="0"/>
+    </w:p>
+    <w:p>
+      <w:r>
+        <w:t xml:space="preserve">Cette solution présente l’ensemble des difficultés de mise en place d’une application de reconnaissance vocale. Ces difficultés sont mises en lumière dans le document dédié à l’étude du développement d’une application de diction. </w:t>
+      </w:r>
+    </w:p>
     <w:sectPr>
       <w:headerReference w:type="default" r:id="rId16"/>
       <w:pgSz w:w="11906" w:h="16838"/>
@@ -967,7 +1214,7 @@
 </file>
 
 <file path=word/endnotes.xml><?xml version="1.0" encoding="utf-8"?>
-<w:endnotes xmlns:wpc="http://schemas.microsoft.com/office/word/2010/wordprocessingCanvas" xmlns:mc="http://schemas.openxmlformats.org/markup-compatibility/2006" xmlns:o="urn:schemas-microsoft-com:office:office" xmlns:r="http://schemas.openxmlformats.org/officeDocument/2006/relationships" xmlns:m="http://schemas.openxmlformats.org/officeDocument/2006/math" xmlns:v="urn:schemas-microsoft-com:vml" xmlns:wp14="http://schemas.microsoft.com/office/word/2010/wordprocessingDrawing" xmlns:wp="http://schemas.openxmlformats.org/drawingml/2006/wordprocessingDrawing" xmlns:w10="urn:schemas-microsoft-com:office:word" xmlns:w="http://schemas.openxmlformats.org/wordprocessingml/2006/main" xmlns:w14="http://schemas.microsoft.com/office/word/2010/wordml" xmlns:wpg="http://schemas.microsoft.com/office/word/2010/wordprocessingGroup" xmlns:wpi="http://schemas.microsoft.com/office/word/2010/wordprocessingInk" xmlns:wne="http://schemas.microsoft.com/office/word/2006/wordml" xmlns:wps="http://schemas.microsoft.com/office/word/2010/wordprocessingShape" mc:Ignorable="w14 wp14">
+<w:endnotes xmlns:wpc="http://schemas.microsoft.com/office/word/2010/wordprocessingCanvas" xmlns:mc="http://schemas.openxmlformats.org/markup-compatibility/2006" xmlns:o="urn:schemas-microsoft-com:office:office" xmlns:r="http://schemas.openxmlformats.org/officeDocument/2006/relationships" xmlns:m="http://schemas.openxmlformats.org/officeDocument/2006/math" xmlns:v="urn:schemas-microsoft-com:vml" xmlns:wp14="http://schemas.microsoft.com/office/word/2010/wordprocessingDrawing" xmlns:wp="http://schemas.openxmlformats.org/drawingml/2006/wordprocessingDrawing" xmlns:w10="urn:schemas-microsoft-com:office:word" xmlns:w="http://schemas.openxmlformats.org/wordprocessingml/2006/main" xmlns:w14="http://schemas.microsoft.com/office/word/2010/wordml" xmlns:w15="http://schemas.microsoft.com/office/word/2012/wordml" xmlns:wpg="http://schemas.microsoft.com/office/word/2010/wordprocessingGroup" xmlns:wpi="http://schemas.microsoft.com/office/word/2010/wordprocessingInk" xmlns:wne="http://schemas.microsoft.com/office/word/2006/wordml" xmlns:wps="http://schemas.microsoft.com/office/word/2010/wordprocessingShape" mc:Ignorable="w14 w15 wp14">
   <w:endnote w:type="separator" w:id="-1">
     <w:p>
       <w:pPr>
@@ -992,7 +1239,7 @@
 </file>
 
 <file path=word/footnotes.xml><?xml version="1.0" encoding="utf-8"?>
-<w:footnotes xmlns:wpc="http://schemas.microsoft.com/office/word/2010/wordprocessingCanvas" xmlns:mc="http://schemas.openxmlformats.org/markup-compatibility/2006" xmlns:o="urn:schemas-microsoft-com:office:office" xmlns:r="http://schemas.openxmlformats.org/officeDocument/2006/relationships" xmlns:m="http://schemas.openxmlformats.org/officeDocument/2006/math" xmlns:v="urn:schemas-microsoft-com:vml" xmlns:wp14="http://schemas.microsoft.com/office/word/2010/wordprocessingDrawing" xmlns:wp="http://schemas.openxmlformats.org/drawingml/2006/wordprocessingDrawing" xmlns:w10="urn:schemas-microsoft-com:office:word" xmlns:w="http://schemas.openxmlformats.org/wordprocessingml/2006/main" xmlns:w14="http://schemas.microsoft.com/office/word/2010/wordml" xmlns:wpg="http://schemas.microsoft.com/office/word/2010/wordprocessingGroup" xmlns:wpi="http://schemas.microsoft.com/office/word/2010/wordprocessingInk" xmlns:wne="http://schemas.microsoft.com/office/word/2006/wordml" xmlns:wps="http://schemas.microsoft.com/office/word/2010/wordprocessingShape" mc:Ignorable="w14 wp14">
+<w:footnotes xmlns:wpc="http://schemas.microsoft.com/office/word/2010/wordprocessingCanvas" xmlns:mc="http://schemas.openxmlformats.org/markup-compatibility/2006" xmlns:o="urn:schemas-microsoft-com:office:office" xmlns:r="http://schemas.openxmlformats.org/officeDocument/2006/relationships" xmlns:m="http://schemas.openxmlformats.org/officeDocument/2006/math" xmlns:v="urn:schemas-microsoft-com:vml" xmlns:wp14="http://schemas.microsoft.com/office/word/2010/wordprocessingDrawing" xmlns:wp="http://schemas.openxmlformats.org/drawingml/2006/wordprocessingDrawing" xmlns:w10="urn:schemas-microsoft-com:office:word" xmlns:w="http://schemas.openxmlformats.org/wordprocessingml/2006/main" xmlns:w14="http://schemas.microsoft.com/office/word/2010/wordml" xmlns:w15="http://schemas.microsoft.com/office/word/2012/wordml" xmlns:wpg="http://schemas.microsoft.com/office/word/2010/wordprocessingGroup" xmlns:wpi="http://schemas.microsoft.com/office/word/2010/wordprocessingInk" xmlns:wne="http://schemas.microsoft.com/office/word/2006/wordml" xmlns:wps="http://schemas.microsoft.com/office/word/2010/wordprocessingShape" mc:Ignorable="w14 w15 wp14">
   <w:footnote w:type="separator" w:id="-1">
     <w:p>
       <w:pPr>
@@ -1017,7 +1264,7 @@
 </file>
 
 <file path=word/header1.xml><?xml version="1.0" encoding="utf-8"?>
-<w:hdr xmlns:wpc="http://schemas.microsoft.com/office/word/2010/wordprocessingCanvas" xmlns:mc="http://schemas.openxmlformats.org/markup-compatibility/2006" xmlns:o="urn:schemas-microsoft-com:office:office" xmlns:r="http://schemas.openxmlformats.org/officeDocument/2006/relationships" xmlns:m="http://schemas.openxmlformats.org/officeDocument/2006/math" xmlns:v="urn:schemas-microsoft-com:vml" xmlns:wp14="http://schemas.microsoft.com/office/word/2010/wordprocessingDrawing" xmlns:wp="http://schemas.openxmlformats.org/drawingml/2006/wordprocessingDrawing" xmlns:w10="urn:schemas-microsoft-com:office:word" xmlns:w="http://schemas.openxmlformats.org/wordprocessingml/2006/main" xmlns:w14="http://schemas.microsoft.com/office/word/2010/wordml" xmlns:wpg="http://schemas.microsoft.com/office/word/2010/wordprocessingGroup" xmlns:wpi="http://schemas.microsoft.com/office/word/2010/wordprocessingInk" xmlns:wne="http://schemas.microsoft.com/office/word/2006/wordml" xmlns:wps="http://schemas.microsoft.com/office/word/2010/wordprocessingShape" mc:Ignorable="w14 wp14">
+<w:hdr xmlns:wpc="http://schemas.microsoft.com/office/word/2010/wordprocessingCanvas" xmlns:mc="http://schemas.openxmlformats.org/markup-compatibility/2006" xmlns:o="urn:schemas-microsoft-com:office:office" xmlns:r="http://schemas.openxmlformats.org/officeDocument/2006/relationships" xmlns:m="http://schemas.openxmlformats.org/officeDocument/2006/math" xmlns:v="urn:schemas-microsoft-com:vml" xmlns:wp14="http://schemas.microsoft.com/office/word/2010/wordprocessingDrawing" xmlns:wp="http://schemas.openxmlformats.org/drawingml/2006/wordprocessingDrawing" xmlns:w10="urn:schemas-microsoft-com:office:word" xmlns:w="http://schemas.openxmlformats.org/wordprocessingml/2006/main" xmlns:w14="http://schemas.microsoft.com/office/word/2010/wordml" xmlns:w15="http://schemas.microsoft.com/office/word/2012/wordml" xmlns:wpg="http://schemas.microsoft.com/office/word/2010/wordprocessingGroup" xmlns:wpi="http://schemas.microsoft.com/office/word/2010/wordprocessingInk" xmlns:wne="http://schemas.microsoft.com/office/word/2006/wordml" xmlns:wps="http://schemas.microsoft.com/office/word/2010/wordprocessingShape" mc:Ignorable="w14 w15 wp14">
   <w:p>
     <w:pPr>
       <w:pStyle w:val="En-tte"/>
@@ -1038,8 +1285,8 @@
 </file>
 
 <file path=word/numbering.xml><?xml version="1.0" encoding="utf-8"?>
-<w:numbering xmlns:wpc="http://schemas.microsoft.com/office/word/2010/wordprocessingCanvas" xmlns:mc="http://schemas.openxmlformats.org/markup-compatibility/2006" xmlns:o="urn:schemas-microsoft-com:office:office" xmlns:r="http://schemas.openxmlformats.org/officeDocument/2006/relationships" xmlns:m="http://schemas.openxmlformats.org/officeDocument/2006/math" xmlns:v="urn:schemas-microsoft-com:vml" xmlns:wp14="http://schemas.microsoft.com/office/word/2010/wordprocessingDrawing" xmlns:wp="http://schemas.openxmlformats.org/drawingml/2006/wordprocessingDrawing" xmlns:w10="urn:schemas-microsoft-com:office:word" xmlns:w="http://schemas.openxmlformats.org/wordprocessingml/2006/main" xmlns:w14="http://schemas.microsoft.com/office/word/2010/wordml" xmlns:wpg="http://schemas.microsoft.com/office/word/2010/wordprocessingGroup" xmlns:wpi="http://schemas.microsoft.com/office/word/2010/wordprocessingInk" xmlns:wne="http://schemas.microsoft.com/office/word/2006/wordml" xmlns:wps="http://schemas.microsoft.com/office/word/2010/wordprocessingShape" mc:Ignorable="w14 wp14">
-  <w:abstractNum w:abstractNumId="0">
+<w:numbering xmlns:wpc="http://schemas.microsoft.com/office/word/2010/wordprocessingCanvas" xmlns:mc="http://schemas.openxmlformats.org/markup-compatibility/2006" xmlns:o="urn:schemas-microsoft-com:office:office" xmlns:r="http://schemas.openxmlformats.org/officeDocument/2006/relationships" xmlns:m="http://schemas.openxmlformats.org/officeDocument/2006/math" xmlns:v="urn:schemas-microsoft-com:vml" xmlns:wp14="http://schemas.microsoft.com/office/word/2010/wordprocessingDrawing" xmlns:wp="http://schemas.openxmlformats.org/drawingml/2006/wordprocessingDrawing" xmlns:w10="urn:schemas-microsoft-com:office:word" xmlns:w="http://schemas.openxmlformats.org/wordprocessingml/2006/main" xmlns:w14="http://schemas.microsoft.com/office/word/2010/wordml" xmlns:w15="http://schemas.microsoft.com/office/word/2012/wordml" xmlns:wpg="http://schemas.microsoft.com/office/word/2010/wordprocessingGroup" xmlns:wpi="http://schemas.microsoft.com/office/word/2010/wordprocessingInk" xmlns:wne="http://schemas.microsoft.com/office/word/2006/wordml" xmlns:wps="http://schemas.microsoft.com/office/word/2010/wordprocessingShape" mc:Ignorable="w14 w15 wp14">
+  <w:abstractNum w:abstractNumId="0" w15:restartNumberingAfterBreak="0">
     <w:nsid w:val="1BA4298A"/>
     <w:multiLevelType w:val="hybridMultilevel"/>
     <w:tmpl w:val="7AAEE95E"/>
@@ -1152,7 +1399,7 @@
       </w:rPr>
     </w:lvl>
   </w:abstractNum>
-  <w:abstractNum w:abstractNumId="1">
+  <w:abstractNum w:abstractNumId="1" w15:restartNumberingAfterBreak="0">
     <w:nsid w:val="215E465B"/>
     <w:multiLevelType w:val="hybridMultilevel"/>
     <w:tmpl w:val="3FDEAF54"/>
@@ -1265,7 +1512,7 @@
       </w:rPr>
     </w:lvl>
   </w:abstractNum>
-  <w:abstractNum w:abstractNumId="2">
+  <w:abstractNum w:abstractNumId="2" w15:restartNumberingAfterBreak="0">
     <w:nsid w:val="333D6DE5"/>
     <w:multiLevelType w:val="hybridMultilevel"/>
     <w:tmpl w:val="573AE210"/>
@@ -1378,7 +1625,7 @@
       </w:rPr>
     </w:lvl>
   </w:abstractNum>
-  <w:abstractNum w:abstractNumId="3">
+  <w:abstractNum w:abstractNumId="3" w15:restartNumberingAfterBreak="0">
     <w:nsid w:val="34E3179E"/>
     <w:multiLevelType w:val="hybridMultilevel"/>
     <w:tmpl w:val="8A0C5FD2"/>
@@ -1467,7 +1714,7 @@
       </w:pPr>
     </w:lvl>
   </w:abstractNum>
-  <w:abstractNum w:abstractNumId="4">
+  <w:abstractNum w:abstractNumId="4" w15:restartNumberingAfterBreak="0">
     <w:nsid w:val="4F425996"/>
     <w:multiLevelType w:val="hybridMultilevel"/>
     <w:tmpl w:val="D8D058AA"/>
@@ -1556,7 +1803,7 @@
       </w:pPr>
     </w:lvl>
   </w:abstractNum>
-  <w:abstractNum w:abstractNumId="5">
+  <w:abstractNum w:abstractNumId="5" w15:restartNumberingAfterBreak="0">
     <w:nsid w:val="50A16972"/>
     <w:multiLevelType w:val="hybridMultilevel"/>
     <w:tmpl w:val="53C4F804"/>
@@ -1645,7 +1892,7 @@
       </w:pPr>
     </w:lvl>
   </w:abstractNum>
-  <w:abstractNum w:abstractNumId="6">
+  <w:abstractNum w:abstractNumId="6" w15:restartNumberingAfterBreak="0">
     <w:nsid w:val="5EE55432"/>
     <w:multiLevelType w:val="hybridMultilevel"/>
     <w:tmpl w:val="8A9C1E16"/>
@@ -1734,7 +1981,7 @@
       </w:pPr>
     </w:lvl>
   </w:abstractNum>
-  <w:abstractNum w:abstractNumId="7">
+  <w:abstractNum w:abstractNumId="7" w15:restartNumberingAfterBreak="0">
     <w:nsid w:val="753E29A5"/>
     <w:multiLevelType w:val="hybridMultilevel"/>
     <w:tmpl w:val="D58AD18A"/>
@@ -1875,7 +2122,7 @@
 </file>
 
 <file path=word/styles.xml><?xml version="1.0" encoding="utf-8"?>
-<w:styles xmlns:mc="http://schemas.openxmlformats.org/markup-compatibility/2006" xmlns:r="http://schemas.openxmlformats.org/officeDocument/2006/relationships" xmlns:w="http://schemas.openxmlformats.org/wordprocessingml/2006/main" xmlns:w14="http://schemas.microsoft.com/office/word/2010/wordml" mc:Ignorable="w14">
+<w:styles xmlns:mc="http://schemas.openxmlformats.org/markup-compatibility/2006" xmlns:r="http://schemas.openxmlformats.org/officeDocument/2006/relationships" xmlns:w="http://schemas.openxmlformats.org/wordprocessingml/2006/main" xmlns:w14="http://schemas.microsoft.com/office/word/2010/wordml" xmlns:w15="http://schemas.microsoft.com/office/word/2012/wordml" mc:Ignorable="w14 w15">
   <w:docDefaults>
     <w:rPrDefault>
       <w:rPr>
@@ -1891,581 +2138,378 @@
       </w:pPr>
     </w:pPrDefault>
   </w:docDefaults>
-  <w:latentStyles w:defLockedState="0" w:defUIPriority="99" w:defSemiHidden="1" w:defUnhideWhenUsed="1" w:defQFormat="0" w:count="267">
-    <w:lsdException w:name="Normal" w:semiHidden="0" w:uiPriority="0" w:unhideWhenUsed="0" w:qFormat="1"/>
-    <w:lsdException w:name="heading 1" w:semiHidden="0" w:uiPriority="9" w:unhideWhenUsed="0" w:qFormat="1"/>
-    <w:lsdException w:name="heading 2" w:uiPriority="9" w:qFormat="1"/>
-    <w:lsdException w:name="heading 3" w:uiPriority="9" w:qFormat="1"/>
-    <w:lsdException w:name="heading 4" w:uiPriority="9" w:qFormat="1"/>
-    <w:lsdException w:name="heading 5" w:uiPriority="9" w:qFormat="1"/>
-    <w:lsdException w:name="heading 6" w:uiPriority="9" w:qFormat="1"/>
-    <w:lsdException w:name="heading 7" w:uiPriority="9" w:qFormat="1"/>
-    <w:lsdException w:name="heading 8" w:uiPriority="9" w:qFormat="1"/>
-    <w:lsdException w:name="heading 9" w:uiPriority="9" w:qFormat="1"/>
-    <w:lsdException w:name="toc 1" w:uiPriority="39"/>
-    <w:lsdException w:name="toc 2" w:uiPriority="39"/>
-    <w:lsdException w:name="toc 3" w:uiPriority="39"/>
-    <w:lsdException w:name="toc 4" w:uiPriority="39"/>
-    <w:lsdException w:name="toc 5" w:uiPriority="39"/>
-    <w:lsdException w:name="toc 6" w:uiPriority="39"/>
-    <w:lsdException w:name="toc 7" w:uiPriority="39"/>
-    <w:lsdException w:name="toc 8" w:uiPriority="39"/>
-    <w:lsdException w:name="toc 9" w:uiPriority="39"/>
-    <w:lsdException w:name="caption" w:uiPriority="35" w:qFormat="1"/>
-    <w:lsdException w:name="Title" w:semiHidden="0" w:uiPriority="10" w:unhideWhenUsed="0" w:qFormat="1"/>
-    <w:lsdException w:name="Default Paragraph Font" w:uiPriority="1"/>
-    <w:lsdException w:name="Subtitle" w:semiHidden="0" w:uiPriority="11" w:unhideWhenUsed="0" w:qFormat="1"/>
-    <w:lsdException w:name="Strong" w:semiHidden="0" w:uiPriority="22" w:unhideWhenUsed="0" w:qFormat="1"/>
-    <w:lsdException w:name="Emphasis" w:semiHidden="0" w:uiPriority="20" w:unhideWhenUsed="0" w:qFormat="1"/>
-    <w:lsdException w:name="Table Grid" w:semiHidden="0" w:uiPriority="59" w:unhideWhenUsed="0"/>
-    <w:lsdException w:name="Placeholder Text" w:unhideWhenUsed="0"/>
-    <w:lsdException w:name="No Spacing" w:semiHidden="0" w:uiPriority="1" w:unhideWhenUsed="0" w:qFormat="1"/>
-    <w:lsdException w:name="Light Shading" w:semiHidden="0" w:uiPriority="60" w:unhideWhenUsed="0"/>
-    <w:lsdException w:name="Light List" w:semiHidden="0" w:uiPriority="61" w:unhideWhenUsed="0"/>
-    <w:lsdException w:name="Light Grid" w:semiHidden="0" w:uiPriority="62" w:unhideWhenUsed="0"/>
-    <w:lsdException w:name="Medium Shading 1" w:semiHidden="0" w:uiPriority="63" w:unhideWhenUsed="0"/>
-    <w:lsdException w:name="Medium Shading 2" w:semiHidden="0" w:uiPriority="64" w:unhideWhenUsed="0"/>
-    <w:lsdException w:name="Medium List 1" w:semiHidden="0" w:uiPriority="65" w:unhideWhenUsed="0"/>
-    <w:lsdException w:name="Medium List 2" w:semiHidden="0" w:uiPriority="66" w:unhideWhenUsed="0"/>
-    <w:lsdException w:name="Medium Grid 1" w:semiHidden="0" w:uiPriority="67" w:unhideWhenUsed="0"/>
-    <w:lsdException w:name="Medium Grid 2" w:semiHidden="0" w:uiPriority="68" w:unhideWhenUsed="0"/>
-    <w:lsdException w:name="Medium Grid 3" w:semiHidden="0" w:uiPriority="69" w:unhideWhenUsed="0"/>
-    <w:lsdException w:name="Dark List" w:semiHidden="0" w:uiPriority="70" w:unhideWhenUsed="0"/>
-    <w:lsdException w:name="Colorful Shading" w:semiHidden="0" w:uiPriority="71" w:unhideWhenUsed="0"/>
-    <w:lsdException w:name="Colorful List" w:semiHidden="0" w:uiPriority="72" w:unhideWhenUsed="0"/>
-    <w:lsdException w:name="Colorful Grid" w:semiHidden="0" w:uiPriority="73" w:unhideWhenUsed="0"/>
-    <w:lsdException w:name="Light Shading Accent 1" w:semiHidden="0" w:uiPriority="60" w:unhideWhenUsed="0"/>
-    <w:lsdException w:name="Light List Accent 1" w:semiHidden="0" w:uiPriority="61" w:unhideWhenUsed="0"/>
-    <w:lsdException w:name="Light Grid Accent 1" w:semiHidden="0" w:uiPriority="62" w:unhideWhenUsed="0"/>
-    <w:lsdException w:name="Medium Shading 1 Accent 1" w:semiHidden="0" w:uiPriority="63" w:unhideWhenUsed="0"/>
-    <w:lsdException w:name="Medium Shading 2 Accent 1" w:semiHidden="0" w:uiPriority="64" w:unhideWhenUsed="0"/>
-    <w:lsdException w:name="Medium List 1 Accent 1" w:semiHidden="0" w:uiPriority="65" w:unhideWhenUsed="0"/>
-    <w:lsdException w:name="Revision" w:unhideWhenUsed="0"/>
-    <w:lsdException w:name="List Paragraph" w:semiHidden="0" w:uiPriority="34" w:unhideWhenUsed="0" w:qFormat="1"/>
-    <w:lsdException w:name="Quote" w:semiHidden="0" w:uiPriority="29" w:unhideWhenUsed="0" w:qFormat="1"/>
-    <w:lsdException w:name="Intense Quote" w:semiHidden="0" w:uiPriority="30" w:unhideWhenUsed="0" w:qFormat="1"/>
-    <w:lsdException w:name="Medium List 2 Accent 1" w:semiHidden="0" w:uiPriority="66" w:unhideWhenUsed="0"/>
-    <w:lsdException w:name="Medium Grid 1 Accent 1" w:semiHidden="0" w:uiPriority="67" w:unhideWhenUsed="0"/>
-    <w:lsdException w:name="Medium Grid 2 Accent 1" w:semiHidden="0" w:uiPriority="68" w:unhideWhenUsed="0"/>
-    <w:lsdException w:name="Medium Grid 3 Accent 1" w:semiHidden="0" w:uiPriority="69" w:unhideWhenUsed="0"/>
-    <w:lsdException w:name="Dark List Accent 1" w:semiHidden="0" w:uiPriority="70" w:unhideWhenUsed="0"/>
-    <w:lsdException w:name="Colorful Shading Accent 1" w:semiHidden="0" w:uiPriority="71" w:unhideWhenUsed="0"/>
-    <w:lsdException w:name="Colorful List Accent 1" w:semiHidden="0" w:uiPriority="72" w:unhideWhenUsed="0"/>
-    <w:lsdException w:name="Colorful Grid Accent 1" w:semiHidden="0" w:uiPriority="73" w:unhideWhenUsed="0"/>
-    <w:lsdException w:name="Light Shading Accent 2" w:semiHidden="0" w:uiPriority="60" w:unhideWhenUsed="0"/>
-    <w:lsdException w:name="Light List Accent 2" w:semiHidden="0" w:uiPriority="61" w:unhideWhenUsed="0"/>
-    <w:lsdException w:name="Light Grid Accent 2" w:semiHidden="0" w:uiPriority="62" w:unhideWhenUsed="0"/>
-    <w:lsdException w:name="Medium Shading 1 Accent 2" w:semiHidden="0" w:uiPriority="63" w:unhideWhenUsed="0"/>
-    <w:lsdException w:name="Medium Shading 2 Accent 2" w:semiHidden="0" w:uiPriority="64" w:unhideWhenUsed="0"/>
-    <w:lsdException w:name="Medium List 1 Accent 2" w:semiHidden="0" w:uiPriority="65" w:unhideWhenUsed="0"/>
-    <w:lsdException w:name="Medium List 2 Accent 2" w:semiHidden="0" w:uiPriority="66" w:unhideWhenUsed="0"/>
-    <w:lsdException w:name="Medium Grid 1 Accent 2" w:semiHidden="0" w:uiPriority="67" w:unhideWhenUsed="0"/>
-    <w:lsdException w:name="Medium Grid 2 Accent 2" w:semiHidden="0" w:uiPriority="68" w:unhideWhenUsed="0"/>
-    <w:lsdException w:name="Medium Grid 3 Accent 2" w:semiHidden="0" w:uiPriority="69" w:unhideWhenUsed="0"/>
-    <w:lsdException w:name="Dark List Accent 2" w:semiHidden="0" w:uiPriority="70" w:unhideWhenUsed="0"/>
-    <w:lsdException w:name="Colorful Shading Accent 2" w:semiHidden="0" w:uiPriority="71" w:unhideWhenUsed="0"/>
-    <w:lsdException w:name="Colorful List Accent 2" w:semiHidden="0" w:uiPriority="72" w:unhideWhenUsed="0"/>
-    <w:lsdException w:name="Colorful Grid Accent 2" w:semiHidden="0" w:uiPriority="73" w:unhideWhenUsed="0"/>
-    <w:lsdException w:name="Light Shading Accent 3" w:semiHidden="0" w:uiPriority="60" w:unhideWhenUsed="0"/>
-    <w:lsdException w:name="Light List Accent 3" w:semiHidden="0" w:uiPriority="61" w:unhideWhenUsed="0"/>
-    <w:lsdException w:name="Light Grid Accent 3" w:semiHidden="0" w:uiPriority="62" w:unhideWhenUsed="0"/>
-    <w:lsdException w:name="Medium Shading 1 Accent 3" w:semiHidden="0" w:uiPriority="63" w:unhideWhenUsed="0"/>
-    <w:lsdException w:name="Medium Shading 2 Accent 3" w:semiHidden="0" w:uiPriority="64" w:unhideWhenUsed="0"/>
-    <w:lsdException w:name="Medium List 1 Accent 3" w:semiHidden="0" w:uiPriority="65" w:unhideWhenUsed="0"/>
-    <w:lsdException w:name="Medium List 2 Accent 3" w:semiHidden="0" w:uiPriority="66" w:unhideWhenUsed="0"/>
-    <w:lsdException w:name="Medium Grid 1 Accent 3" w:semiHidden="0" w:uiPriority="67" w:unhideWhenUsed="0"/>
-    <w:lsdException w:name="Medium Grid 2 Accent 3" w:semiHidden="0" w:uiPriority="68" w:unhideWhenUsed="0"/>
-    <w:lsdException w:name="Medium Grid 3 Accent 3" w:semiHidden="0" w:uiPriority="69" w:unhideWhenUsed="0"/>
-    <w:lsdException w:name="Dark List Accent 3" w:semiHidden="0" w:uiPriority="70" w:unhideWhenUsed="0"/>
-    <w:lsdException w:name="Colorful Shading Accent 3" w:semiHidden="0" w:uiPriority="71" w:unhideWhenUsed="0"/>
-    <w:lsdException w:name="Colorful List Accent 3" w:semiHidden="0" w:uiPriority="72" w:unhideWhenUsed="0"/>
-    <w:lsdException w:name="Colorful Grid Accent 3" w:semiHidden="0" w:uiPriority="73" w:unhideWhenUsed="0"/>
-    <w:lsdException w:name="Light Shading Accent 4" w:semiHidden="0" w:uiPriority="60" w:unhideWhenUsed="0"/>
-    <w:lsdException w:name="Light List Accent 4" w:semiHidden="0" w:uiPriority="61" w:unhideWhenUsed="0"/>
-    <w:lsdException w:name="Light Grid Accent 4" w:semiHidden="0" w:uiPriority="62" w:unhideWhenUsed="0"/>
-    <w:lsdException w:name="Medium Shading 1 Accent 4" w:semiHidden="0" w:uiPriority="63" w:unhideWhenUsed="0"/>
-    <w:lsdException w:name="Medium Shading 2 Accent 4" w:semiHidden="0" w:uiPriority="64" w:unhideWhenUsed="0"/>
-    <w:lsdException w:name="Medium List 1 Accent 4" w:semiHidden="0" w:uiPriority="65" w:unhideWhenUsed="0"/>
-    <w:lsdException w:name="Medium List 2 Accent 4" w:semiHidden="0" w:uiPriority="66" w:unhideWhenUsed="0"/>
-    <w:lsdException w:name="Medium Grid 1 Accent 4" w:semiHidden="0" w:uiPriority="67" w:unhideWhenUsed="0"/>
-    <w:lsdException w:name="Medium Grid 2 Accent 4" w:semiHidden="0" w:uiPriority="68" w:unhideWhenUsed="0"/>
-    <w:lsdException w:name="Medium Grid 3 Accent 4" w:semiHidden="0" w:uiPriority="69" w:unhideWhenUsed="0"/>
-    <w:lsdException w:name="Dark List Accent 4" w:semiHidden="0" w:uiPriority="70" w:unhideWhenUsed="0"/>
-    <w:lsdException w:name="Colorful Shading Accent 4" w:semiHidden="0" w:uiPriority="71" w:unhideWhenUsed="0"/>
-    <w:lsdException w:name="Colorful List Accent 4" w:semiHidden="0" w:uiPriority="72" w:unhideWhenUsed="0"/>
-    <w:lsdException w:name="Colorful Grid Accent 4" w:semiHidden="0" w:uiPriority="73" w:unhideWhenUsed="0"/>
-    <w:lsdException w:name="Light Shading Accent 5" w:semiHidden="0" w:uiPriority="60" w:unhideWhenUsed="0"/>
-    <w:lsdException w:name="Light List Accent 5" w:semiHidden="0" w:uiPriority="61" w:unhideWhenUsed="0"/>
-    <w:lsdException w:name="Light Grid Accent 5" w:semiHidden="0" w:uiPriority="62" w:unhideWhenUsed="0"/>
-    <w:lsdException w:name="Medium Shading 1 Accent 5" w:semiHidden="0" w:uiPriority="63" w:unhideWhenUsed="0"/>
-    <w:lsdException w:name="Medium Shading 2 Accent 5" w:semiHidden="0" w:uiPriority="64" w:unhideWhenUsed="0"/>
-    <w:lsdException w:name="Medium List 1 Accent 5" w:semiHidden="0" w:uiPriority="65" w:unhideWhenUsed="0"/>
-    <w:lsdException w:name="Medium List 2 Accent 5" w:semiHidden="0" w:uiPriority="66" w:unhideWhenUsed="0"/>
-    <w:lsdException w:name="Medium Grid 1 Accent 5" w:semiHidden="0" w:uiPriority="67" w:unhideWhenUsed="0"/>
-    <w:lsdException w:name="Medium Grid 2 Accent 5" w:semiHidden="0" w:uiPriority="68" w:unhideWhenUsed="0"/>
-    <w:lsdException w:name="Medium Grid 3 Accent 5" w:semiHidden="0" w:uiPriority="69" w:unhideWhenUsed="0"/>
-    <w:lsdException w:name="Dark List Accent 5" w:semiHidden="0" w:uiPriority="70" w:unhideWhenUsed="0"/>
-    <w:lsdException w:name="Colorful Shading Accent 5" w:semiHidden="0" w:uiPriority="71" w:unhideWhenUsed="0"/>
-    <w:lsdException w:name="Colorful List Accent 5" w:semiHidden="0" w:uiPriority="72" w:unhideWhenUsed="0"/>
-    <w:lsdException w:name="Colorful Grid Accent 5" w:semiHidden="0" w:uiPriority="73" w:unhideWhenUsed="0"/>
-    <w:lsdException w:name="Light Shading Accent 6" w:semiHidden="0" w:uiPriority="60" w:unhideWhenUsed="0"/>
-    <w:lsdException w:name="Light List Accent 6" w:semiHidden="0" w:uiPriority="61" w:unhideWhenUsed="0"/>
-    <w:lsdException w:name="Light Grid Accent 6" w:semiHidden="0" w:uiPriority="62" w:unhideWhenUsed="0"/>
-    <w:lsdException w:name="Medium Shading 1 Accent 6" w:semiHidden="0" w:uiPriority="63" w:unhideWhenUsed="0"/>
-    <w:lsdException w:name="Medium Shading 2 Accent 6" w:semiHidden="0" w:uiPriority="64" w:unhideWhenUsed="0"/>
-    <w:lsdException w:name="Medium List 1 Accent 6" w:semiHidden="0" w:uiPriority="65" w:unhideWhenUsed="0"/>
-    <w:lsdException w:name="Medium List 2 Accent 6" w:semiHidden="0" w:uiPriority="66" w:unhideWhenUsed="0"/>
-    <w:lsdException w:name="Medium Grid 1 Accent 6" w:semiHidden="0" w:uiPriority="67" w:unhideWhenUsed="0"/>
-    <w:lsdException w:name="Medium Grid 2 Accent 6" w:semiHidden="0" w:uiPriority="68" w:unhideWhenUsed="0"/>
-    <w:lsdException w:name="Medium Grid 3 Accent 6" w:semiHidden="0" w:uiPriority="69" w:unhideWhenUsed="0"/>
-    <w:lsdException w:name="Dark List Accent 6" w:semiHidden="0" w:uiPriority="70" w:unhideWhenUsed="0"/>
-    <w:lsdException w:name="Colorful Shading Accent 6" w:semiHidden="0" w:uiPriority="71" w:unhideWhenUsed="0"/>
-    <w:lsdException w:name="Colorful List Accent 6" w:semiHidden="0" w:uiPriority="72" w:unhideWhenUsed="0"/>
-    <w:lsdException w:name="Colorful Grid Accent 6" w:semiHidden="0" w:uiPriority="73" w:unhideWhenUsed="0"/>
-    <w:lsdException w:name="Subtle Emphasis" w:semiHidden="0" w:uiPriority="19" w:unhideWhenUsed="0" w:qFormat="1"/>
-    <w:lsdException w:name="Intense Emphasis" w:semiHidden="0" w:uiPriority="21" w:unhideWhenUsed="0" w:qFormat="1"/>
-    <w:lsdException w:name="Subtle Reference" w:semiHidden="0" w:uiPriority="31" w:unhideWhenUsed="0" w:qFormat="1"/>
-    <w:lsdException w:name="Intense Reference" w:semiHidden="0" w:uiPriority="32" w:unhideWhenUsed="0" w:qFormat="1"/>
-    <w:lsdException w:name="Book Title" w:semiHidden="0" w:uiPriority="33" w:unhideWhenUsed="0" w:qFormat="1"/>
-    <w:lsdException w:name="Bibliography" w:uiPriority="37"/>
-    <w:lsdException w:name="TOC Heading" w:uiPriority="39" w:qFormat="1"/>
-  </w:latentStyles>
-  <w:style w:type="paragraph" w:default="1" w:styleId="Normal">
-    <w:name w:val="Normal"/>
-    <w:qFormat/>
-  </w:style>
-  <w:style w:type="paragraph" w:styleId="Titre1">
-    <w:name w:val="heading 1"/>
-    <w:basedOn w:val="Normal"/>
-    <w:next w:val="Normal"/>
-    <w:link w:val="Titre1Car"/>
-    <w:uiPriority w:val="9"/>
-    <w:qFormat/>
-    <w:rsid w:val="0079487E"/>
-    <w:pPr>
-      <w:keepNext/>
-      <w:keepLines/>
-      <w:spacing w:before="480" w:after="0"/>
-      <w:outlineLvl w:val="0"/>
-    </w:pPr>
-    <w:rPr>
-      <w:rFonts w:asciiTheme="majorHAnsi" w:eastAsiaTheme="majorEastAsia" w:hAnsiTheme="majorHAnsi" w:cstheme="majorBidi"/>
-      <w:b/>
-      <w:bCs/>
-      <w:color w:val="365F91" w:themeColor="accent1" w:themeShade="BF"/>
-      <w:sz w:val="28"/>
-      <w:szCs w:val="28"/>
-    </w:rPr>
-  </w:style>
-  <w:style w:type="paragraph" w:styleId="Titre2">
-    <w:name w:val="heading 2"/>
-    <w:basedOn w:val="Normal"/>
-    <w:next w:val="Normal"/>
-    <w:link w:val="Titre2Car"/>
-    <w:uiPriority w:val="9"/>
-    <w:unhideWhenUsed/>
-    <w:qFormat/>
-    <w:rsid w:val="0079487E"/>
-    <w:pPr>
-      <w:keepNext/>
-      <w:keepLines/>
-      <w:spacing w:before="200" w:after="0"/>
-      <w:outlineLvl w:val="1"/>
-    </w:pPr>
-    <w:rPr>
-      <w:rFonts w:asciiTheme="majorHAnsi" w:eastAsiaTheme="majorEastAsia" w:hAnsiTheme="majorHAnsi" w:cstheme="majorBidi"/>
-      <w:b/>
-      <w:bCs/>
-      <w:color w:val="4F81BD" w:themeColor="accent1"/>
-      <w:sz w:val="26"/>
-      <w:szCs w:val="26"/>
-    </w:rPr>
-  </w:style>
-  <w:style w:type="paragraph" w:styleId="Titre3">
-    <w:name w:val="heading 3"/>
-    <w:basedOn w:val="Normal"/>
-    <w:next w:val="Normal"/>
-    <w:link w:val="Titre3Car"/>
-    <w:uiPriority w:val="9"/>
-    <w:unhideWhenUsed/>
-    <w:qFormat/>
-    <w:rsid w:val="0079487E"/>
-    <w:pPr>
-      <w:keepNext/>
-      <w:keepLines/>
-      <w:spacing w:before="200" w:after="0"/>
-      <w:outlineLvl w:val="2"/>
-    </w:pPr>
-    <w:rPr>
-      <w:rFonts w:asciiTheme="majorHAnsi" w:eastAsiaTheme="majorEastAsia" w:hAnsiTheme="majorHAnsi" w:cstheme="majorBidi"/>
-      <w:b/>
-      <w:bCs/>
-      <w:color w:val="4F81BD" w:themeColor="accent1"/>
-    </w:rPr>
-  </w:style>
-  <w:style w:type="character" w:default="1" w:styleId="Policepardfaut">
-    <w:name w:val="Default Paragraph Font"/>
-    <w:uiPriority w:val="1"/>
-    <w:semiHidden/>
-    <w:unhideWhenUsed/>
-  </w:style>
-  <w:style w:type="table" w:default="1" w:styleId="TableauNormal">
-    <w:name w:val="Normal Table"/>
-    <w:uiPriority w:val="99"/>
-    <w:semiHidden/>
-    <w:unhideWhenUsed/>
-    <w:tblPr>
-      <w:tblInd w:w="0" w:type="dxa"/>
-      <w:tblCellMar>
-        <w:top w:w="0" w:type="dxa"/>
-        <w:left w:w="108" w:type="dxa"/>
-        <w:bottom w:w="0" w:type="dxa"/>
-        <w:right w:w="108" w:type="dxa"/>
-      </w:tblCellMar>
-    </w:tblPr>
-  </w:style>
-  <w:style w:type="numbering" w:default="1" w:styleId="Aucuneliste">
-    <w:name w:val="No List"/>
-    <w:uiPriority w:val="99"/>
-    <w:semiHidden/>
-    <w:unhideWhenUsed/>
-  </w:style>
-  <w:style w:type="paragraph" w:styleId="Titre">
-    <w:name w:val="Title"/>
-    <w:basedOn w:val="Normal"/>
-    <w:next w:val="Normal"/>
-    <w:link w:val="TitreCar"/>
-    <w:uiPriority w:val="10"/>
-    <w:qFormat/>
-    <w:rsid w:val="0079487E"/>
-    <w:pPr>
-      <w:pBdr>
-        <w:bottom w:val="single" w:sz="8" w:space="4" w:color="4F81BD" w:themeColor="accent1"/>
-      </w:pBdr>
-      <w:spacing w:after="300" w:line="240" w:lineRule="auto"/>
-      <w:contextualSpacing/>
-    </w:pPr>
-    <w:rPr>
-      <w:rFonts w:asciiTheme="majorHAnsi" w:eastAsiaTheme="majorEastAsia" w:hAnsiTheme="majorHAnsi" w:cstheme="majorBidi"/>
-      <w:color w:val="17365D" w:themeColor="text2" w:themeShade="BF"/>
-      <w:spacing w:val="5"/>
-      <w:kern w:val="28"/>
-      <w:sz w:val="52"/>
-      <w:szCs w:val="52"/>
-    </w:rPr>
-  </w:style>
-  <w:style w:type="character" w:customStyle="1" w:styleId="TitreCar">
-    <w:name w:val="Titre Car"/>
-    <w:basedOn w:val="Policepardfaut"/>
-    <w:link w:val="Titre"/>
-    <w:uiPriority w:val="10"/>
-    <w:rsid w:val="0079487E"/>
-    <w:rPr>
-      <w:rFonts w:asciiTheme="majorHAnsi" w:eastAsiaTheme="majorEastAsia" w:hAnsiTheme="majorHAnsi" w:cstheme="majorBidi"/>
-      <w:color w:val="17365D" w:themeColor="text2" w:themeShade="BF"/>
-      <w:spacing w:val="5"/>
-      <w:kern w:val="28"/>
-      <w:sz w:val="52"/>
-      <w:szCs w:val="52"/>
-    </w:rPr>
-  </w:style>
-  <w:style w:type="paragraph" w:styleId="En-tte">
-    <w:name w:val="header"/>
-    <w:basedOn w:val="Normal"/>
-    <w:link w:val="En-tteCar"/>
-    <w:uiPriority w:val="99"/>
-    <w:unhideWhenUsed/>
-    <w:rsid w:val="0079487E"/>
-    <w:pPr>
-      <w:tabs>
-        <w:tab w:val="center" w:pos="4536"/>
-        <w:tab w:val="right" w:pos="9072"/>
-      </w:tabs>
-      <w:spacing w:after="0" w:line="240" w:lineRule="auto"/>
-    </w:pPr>
-  </w:style>
-  <w:style w:type="character" w:customStyle="1" w:styleId="En-tteCar">
-    <w:name w:val="En-tête Car"/>
-    <w:basedOn w:val="Policepardfaut"/>
-    <w:link w:val="En-tte"/>
-    <w:uiPriority w:val="99"/>
-    <w:rsid w:val="0079487E"/>
-  </w:style>
-  <w:style w:type="paragraph" w:styleId="Pieddepage">
-    <w:name w:val="footer"/>
-    <w:basedOn w:val="Normal"/>
-    <w:link w:val="PieddepageCar"/>
-    <w:uiPriority w:val="99"/>
-    <w:unhideWhenUsed/>
-    <w:rsid w:val="0079487E"/>
-    <w:pPr>
-      <w:tabs>
-        <w:tab w:val="center" w:pos="4536"/>
-        <w:tab w:val="right" w:pos="9072"/>
-      </w:tabs>
-      <w:spacing w:after="0" w:line="240" w:lineRule="auto"/>
-    </w:pPr>
-  </w:style>
-  <w:style w:type="character" w:customStyle="1" w:styleId="PieddepageCar">
-    <w:name w:val="Pied de page Car"/>
-    <w:basedOn w:val="Policepardfaut"/>
-    <w:link w:val="Pieddepage"/>
-    <w:uiPriority w:val="99"/>
-    <w:rsid w:val="0079487E"/>
-  </w:style>
-  <w:style w:type="character" w:customStyle="1" w:styleId="Titre1Car">
-    <w:name w:val="Titre 1 Car"/>
-    <w:basedOn w:val="Policepardfaut"/>
-    <w:link w:val="Titre1"/>
-    <w:uiPriority w:val="9"/>
-    <w:rsid w:val="0079487E"/>
-    <w:rPr>
-      <w:rFonts w:asciiTheme="majorHAnsi" w:eastAsiaTheme="majorEastAsia" w:hAnsiTheme="majorHAnsi" w:cstheme="majorBidi"/>
-      <w:b/>
-      <w:bCs/>
-      <w:color w:val="365F91" w:themeColor="accent1" w:themeShade="BF"/>
-      <w:sz w:val="28"/>
-      <w:szCs w:val="28"/>
-    </w:rPr>
-  </w:style>
-  <w:style w:type="character" w:customStyle="1" w:styleId="Titre2Car">
-    <w:name w:val="Titre 2 Car"/>
-    <w:basedOn w:val="Policepardfaut"/>
-    <w:link w:val="Titre2"/>
-    <w:uiPriority w:val="9"/>
-    <w:rsid w:val="0079487E"/>
-    <w:rPr>
-      <w:rFonts w:asciiTheme="majorHAnsi" w:eastAsiaTheme="majorEastAsia" w:hAnsiTheme="majorHAnsi" w:cstheme="majorBidi"/>
-      <w:b/>
-      <w:bCs/>
-      <w:color w:val="4F81BD" w:themeColor="accent1"/>
-      <w:sz w:val="26"/>
-      <w:szCs w:val="26"/>
-    </w:rPr>
-  </w:style>
-  <w:style w:type="character" w:customStyle="1" w:styleId="Titre3Car">
-    <w:name w:val="Titre 3 Car"/>
-    <w:basedOn w:val="Policepardfaut"/>
-    <w:link w:val="Titre3"/>
-    <w:uiPriority w:val="9"/>
-    <w:rsid w:val="0079487E"/>
-    <w:rPr>
-      <w:rFonts w:asciiTheme="majorHAnsi" w:eastAsiaTheme="majorEastAsia" w:hAnsiTheme="majorHAnsi" w:cstheme="majorBidi"/>
-      <w:b/>
-      <w:bCs/>
-      <w:color w:val="4F81BD" w:themeColor="accent1"/>
-    </w:rPr>
-  </w:style>
-  <w:style w:type="paragraph" w:styleId="Textedebulles">
-    <w:name w:val="Balloon Text"/>
-    <w:basedOn w:val="Normal"/>
-    <w:link w:val="TextedebullesCar"/>
-    <w:uiPriority w:val="99"/>
-    <w:semiHidden/>
-    <w:unhideWhenUsed/>
-    <w:rsid w:val="0079487E"/>
-    <w:pPr>
-      <w:spacing w:after="0" w:line="240" w:lineRule="auto"/>
-    </w:pPr>
-    <w:rPr>
-      <w:rFonts w:ascii="Tahoma" w:hAnsi="Tahoma" w:cs="Tahoma"/>
-      <w:sz w:val="16"/>
-      <w:szCs w:val="16"/>
-    </w:rPr>
-  </w:style>
-  <w:style w:type="character" w:customStyle="1" w:styleId="TextedebullesCar">
-    <w:name w:val="Texte de bulles Car"/>
-    <w:basedOn w:val="Policepardfaut"/>
-    <w:link w:val="Textedebulles"/>
-    <w:uiPriority w:val="99"/>
-    <w:semiHidden/>
-    <w:rsid w:val="0079487E"/>
-    <w:rPr>
-      <w:rFonts w:ascii="Tahoma" w:hAnsi="Tahoma" w:cs="Tahoma"/>
-      <w:sz w:val="16"/>
-      <w:szCs w:val="16"/>
-    </w:rPr>
-  </w:style>
-  <w:style w:type="character" w:styleId="Lienhypertexte">
-    <w:name w:val="Hyperlink"/>
-    <w:basedOn w:val="Policepardfaut"/>
-    <w:uiPriority w:val="99"/>
-    <w:unhideWhenUsed/>
-    <w:rsid w:val="0079487E"/>
-    <w:rPr>
-      <w:color w:val="0000FF" w:themeColor="hyperlink"/>
-      <w:u w:val="single"/>
-    </w:rPr>
-  </w:style>
-  <w:style w:type="paragraph" w:styleId="Paragraphedeliste">
-    <w:name w:val="List Paragraph"/>
-    <w:basedOn w:val="Normal"/>
-    <w:uiPriority w:val="34"/>
-    <w:qFormat/>
-    <w:rsid w:val="002A3F43"/>
-    <w:pPr>
-      <w:ind w:left="720"/>
-      <w:contextualSpacing/>
-    </w:pPr>
-  </w:style>
-</w:styles>
-</file>
-
-<file path=word/stylesWithEffects.xml><?xml version="1.0" encoding="utf-8"?>
-<w:styles xmlns:wpc="http://schemas.microsoft.com/office/word/2010/wordprocessingCanvas" xmlns:mc="http://schemas.openxmlformats.org/markup-compatibility/2006" xmlns:o="urn:schemas-microsoft-com:office:office" xmlns:r="http://schemas.openxmlformats.org/officeDocument/2006/relationships" xmlns:m="http://schemas.openxmlformats.org/officeDocument/2006/math" xmlns:v="urn:schemas-microsoft-com:vml" xmlns:wp14="http://schemas.microsoft.com/office/word/2010/wordprocessingDrawing" xmlns:wp="http://schemas.openxmlformats.org/drawingml/2006/wordprocessingDrawing" xmlns:w10="urn:schemas-microsoft-com:office:word" xmlns:w="http://schemas.openxmlformats.org/wordprocessingml/2006/main" xmlns:w14="http://schemas.microsoft.com/office/word/2010/wordml" xmlns:wpg="http://schemas.microsoft.com/office/word/2010/wordprocessingGroup" xmlns:wpi="http://schemas.microsoft.com/office/word/2010/wordprocessingInk" xmlns:wne="http://schemas.microsoft.com/office/word/2006/wordml" xmlns:wps="http://schemas.microsoft.com/office/word/2010/wordprocessingShape" mc:Ignorable="w14 wp14">
-  <w:docDefaults>
-    <w:rPrDefault>
-      <w:rPr>
-        <w:rFonts w:asciiTheme="minorHAnsi" w:eastAsiaTheme="minorHAnsi" w:hAnsiTheme="minorHAnsi" w:cstheme="minorBidi"/>
-        <w:sz w:val="22"/>
-        <w:szCs w:val="22"/>
-        <w:lang w:val="fr-FR" w:eastAsia="en-US" w:bidi="ar-SA"/>
-      </w:rPr>
-    </w:rPrDefault>
-    <w:pPrDefault>
-      <w:pPr>
-        <w:spacing w:after="200" w:line="276" w:lineRule="auto"/>
-      </w:pPr>
-    </w:pPrDefault>
-  </w:docDefaults>
-  <w:latentStyles w:defLockedState="0" w:defUIPriority="99" w:defSemiHidden="1" w:defUnhideWhenUsed="1" w:defQFormat="0" w:count="267">
-    <w:lsdException w:name="Normal" w:semiHidden="0" w:uiPriority="0" w:unhideWhenUsed="0" w:qFormat="1"/>
-    <w:lsdException w:name="heading 1" w:semiHidden="0" w:uiPriority="9" w:unhideWhenUsed="0" w:qFormat="1"/>
-    <w:lsdException w:name="heading 2" w:uiPriority="9" w:qFormat="1"/>
-    <w:lsdException w:name="heading 3" w:uiPriority="9" w:qFormat="1"/>
-    <w:lsdException w:name="heading 4" w:uiPriority="9" w:qFormat="1"/>
-    <w:lsdException w:name="heading 5" w:uiPriority="9" w:qFormat="1"/>
-    <w:lsdException w:name="heading 6" w:uiPriority="9" w:qFormat="1"/>
-    <w:lsdException w:name="heading 7" w:uiPriority="9" w:qFormat="1"/>
-    <w:lsdException w:name="heading 8" w:uiPriority="9" w:qFormat="1"/>
-    <w:lsdException w:name="heading 9" w:uiPriority="9" w:qFormat="1"/>
-    <w:lsdException w:name="toc 1" w:uiPriority="39"/>
-    <w:lsdException w:name="toc 2" w:uiPriority="39"/>
-    <w:lsdException w:name="toc 3" w:uiPriority="39"/>
-    <w:lsdException w:name="toc 4" w:uiPriority="39"/>
-    <w:lsdException w:name="toc 5" w:uiPriority="39"/>
-    <w:lsdException w:name="toc 6" w:uiPriority="39"/>
-    <w:lsdException w:name="toc 7" w:uiPriority="39"/>
-    <w:lsdException w:name="toc 8" w:uiPriority="39"/>
-    <w:lsdException w:name="toc 9" w:uiPriority="39"/>
-    <w:lsdException w:name="caption" w:uiPriority="35" w:qFormat="1"/>
-    <w:lsdException w:name="Title" w:semiHidden="0" w:uiPriority="10" w:unhideWhenUsed="0" w:qFormat="1"/>
-    <w:lsdException w:name="Default Paragraph Font" w:uiPriority="1"/>
-    <w:lsdException w:name="Subtitle" w:semiHidden="0" w:uiPriority="11" w:unhideWhenUsed="0" w:qFormat="1"/>
-    <w:lsdException w:name="Strong" w:semiHidden="0" w:uiPriority="22" w:unhideWhenUsed="0" w:qFormat="1"/>
-    <w:lsdException w:name="Emphasis" w:semiHidden="0" w:uiPriority="20" w:unhideWhenUsed="0" w:qFormat="1"/>
-    <w:lsdException w:name="Table Grid" w:semiHidden="0" w:uiPriority="59" w:unhideWhenUsed="0"/>
-    <w:lsdException w:name="Placeholder Text" w:unhideWhenUsed="0"/>
-    <w:lsdException w:name="No Spacing" w:semiHidden="0" w:uiPriority="1" w:unhideWhenUsed="0" w:qFormat="1"/>
-    <w:lsdException w:name="Light Shading" w:semiHidden="0" w:uiPriority="60" w:unhideWhenUsed="0"/>
-    <w:lsdException w:name="Light List" w:semiHidden="0" w:uiPriority="61" w:unhideWhenUsed="0"/>
-    <w:lsdException w:name="Light Grid" w:semiHidden="0" w:uiPriority="62" w:unhideWhenUsed="0"/>
-    <w:lsdException w:name="Medium Shading 1" w:semiHidden="0" w:uiPriority="63" w:unhideWhenUsed="0"/>
-    <w:lsdException w:name="Medium Shading 2" w:semiHidden="0" w:uiPriority="64" w:unhideWhenUsed="0"/>
-    <w:lsdException w:name="Medium List 1" w:semiHidden="0" w:uiPriority="65" w:unhideWhenUsed="0"/>
-    <w:lsdException w:name="Medium List 2" w:semiHidden="0" w:uiPriority="66" w:unhideWhenUsed="0"/>
-    <w:lsdException w:name="Medium Grid 1" w:semiHidden="0" w:uiPriority="67" w:unhideWhenUsed="0"/>
-    <w:lsdException w:name="Medium Grid 2" w:semiHidden="0" w:uiPriority="68" w:unhideWhenUsed="0"/>
-    <w:lsdException w:name="Medium Grid 3" w:semiHidden="0" w:uiPriority="69" w:unhideWhenUsed="0"/>
-    <w:lsdException w:name="Dark List" w:semiHidden="0" w:uiPriority="70" w:unhideWhenUsed="0"/>
-    <w:lsdException w:name="Colorful Shading" w:semiHidden="0" w:uiPriority="71" w:unhideWhenUsed="0"/>
-    <w:lsdException w:name="Colorful List" w:semiHidden="0" w:uiPriority="72" w:unhideWhenUsed="0"/>
-    <w:lsdException w:name="Colorful Grid" w:semiHidden="0" w:uiPriority="73" w:unhideWhenUsed="0"/>
-    <w:lsdException w:name="Light Shading Accent 1" w:semiHidden="0" w:uiPriority="60" w:unhideWhenUsed="0"/>
-    <w:lsdException w:name="Light List Accent 1" w:semiHidden="0" w:uiPriority="61" w:unhideWhenUsed="0"/>
-    <w:lsdException w:name="Light Grid Accent 1" w:semiHidden="0" w:uiPriority="62" w:unhideWhenUsed="0"/>
-    <w:lsdException w:name="Medium Shading 1 Accent 1" w:semiHidden="0" w:uiPriority="63" w:unhideWhenUsed="0"/>
-    <w:lsdException w:name="Medium Shading 2 Accent 1" w:semiHidden="0" w:uiPriority="64" w:unhideWhenUsed="0"/>
-    <w:lsdException w:name="Medium List 1 Accent 1" w:semiHidden="0" w:uiPriority="65" w:unhideWhenUsed="0"/>
-    <w:lsdException w:name="Revision" w:unhideWhenUsed="0"/>
-    <w:lsdException w:name="List Paragraph" w:semiHidden="0" w:uiPriority="34" w:unhideWhenUsed="0" w:qFormat="1"/>
-    <w:lsdException w:name="Quote" w:semiHidden="0" w:uiPriority="29" w:unhideWhenUsed="0" w:qFormat="1"/>
-    <w:lsdException w:name="Intense Quote" w:semiHidden="0" w:uiPriority="30" w:unhideWhenUsed="0" w:qFormat="1"/>
-    <w:lsdException w:name="Medium List 2 Accent 1" w:semiHidden="0" w:uiPriority="66" w:unhideWhenUsed="0"/>
-    <w:lsdException w:name="Medium Grid 1 Accent 1" w:semiHidden="0" w:uiPriority="67" w:unhideWhenUsed="0"/>
-    <w:lsdException w:name="Medium Grid 2 Accent 1" w:semiHidden="0" w:uiPriority="68" w:unhideWhenUsed="0"/>
-    <w:lsdException w:name="Medium Grid 3 Accent 1" w:semiHidden="0" w:uiPriority="69" w:unhideWhenUsed="0"/>
-    <w:lsdException w:name="Dark List Accent 1" w:semiHidden="0" w:uiPriority="70" w:unhideWhenUsed="0"/>
-    <w:lsdException w:name="Colorful Shading Accent 1" w:semiHidden="0" w:uiPriority="71" w:unhideWhenUsed="0"/>
-    <w:lsdException w:name="Colorful List Accent 1" w:semiHidden="0" w:uiPriority="72" w:unhideWhenUsed="0"/>
-    <w:lsdException w:name="Colorful Grid Accent 1" w:semiHidden="0" w:uiPriority="73" w:unhideWhenUsed="0"/>
-    <w:lsdException w:name="Light Shading Accent 2" w:semiHidden="0" w:uiPriority="60" w:unhideWhenUsed="0"/>
-    <w:lsdException w:name="Light List Accent 2" w:semiHidden="0" w:uiPriority="61" w:unhideWhenUsed="0"/>
-    <w:lsdException w:name="Light Grid Accent 2" w:semiHidden="0" w:uiPriority="62" w:unhideWhenUsed="0"/>
-    <w:lsdException w:name="Medium Shading 1 Accent 2" w:semiHidden="0" w:uiPriority="63" w:unhideWhenUsed="0"/>
-    <w:lsdException w:name="Medium Shading 2 Accent 2" w:semiHidden="0" w:uiPriority="64" w:unhideWhenUsed="0"/>
-    <w:lsdException w:name="Medium List 1 Accent 2" w:semiHidden="0" w:uiPriority="65" w:unhideWhenUsed="0"/>
-    <w:lsdException w:name="Medium List 2 Accent 2" w:semiHidden="0" w:uiPriority="66" w:unhideWhenUsed="0"/>
-    <w:lsdException w:name="Medium Grid 1 Accent 2" w:semiHidden="0" w:uiPriority="67" w:unhideWhenUsed="0"/>
-    <w:lsdException w:name="Medium Grid 2 Accent 2" w:semiHidden="0" w:uiPriority="68" w:unhideWhenUsed="0"/>
-    <w:lsdException w:name="Medium Grid 3 Accent 2" w:semiHidden="0" w:uiPriority="69" w:unhideWhenUsed="0"/>
-    <w:lsdException w:name="Dark List Accent 2" w:semiHidden="0" w:uiPriority="70" w:unhideWhenUsed="0"/>
-    <w:lsdException w:name="Colorful Shading Accent 2" w:semiHidden="0" w:uiPriority="71" w:unhideWhenUsed="0"/>
-    <w:lsdException w:name="Colorful List Accent 2" w:semiHidden="0" w:uiPriority="72" w:unhideWhenUsed="0"/>
-    <w:lsdException w:name="Colorful Grid Accent 2" w:semiHidden="0" w:uiPriority="73" w:unhideWhenUsed="0"/>
-    <w:lsdException w:name="Light Shading Accent 3" w:semiHidden="0" w:uiPriority="60" w:unhideWhenUsed="0"/>
-    <w:lsdException w:name="Light List Accent 3" w:semiHidden="0" w:uiPriority="61" w:unhideWhenUsed="0"/>
-    <w:lsdException w:name="Light Grid Accent 3" w:semiHidden="0" w:uiPriority="62" w:unhideWhenUsed="0"/>
-    <w:lsdException w:name="Medium Shading 1 Accent 3" w:semiHidden="0" w:uiPriority="63" w:unhideWhenUsed="0"/>
-    <w:lsdException w:name="Medium Shading 2 Accent 3" w:semiHidden="0" w:uiPriority="64" w:unhideWhenUsed="0"/>
-    <w:lsdException w:name="Medium List 1 Accent 3" w:semiHidden="0" w:uiPriority="65" w:unhideWhenUsed="0"/>
-    <w:lsdException w:name="Medium List 2 Accent 3" w:semiHidden="0" w:uiPriority="66" w:unhideWhenUsed="0"/>
-    <w:lsdException w:name="Medium Grid 1 Accent 3" w:semiHidden="0" w:uiPriority="67" w:unhideWhenUsed="0"/>
-    <w:lsdException w:name="Medium Grid 2 Accent 3" w:semiHidden="0" w:uiPriority="68" w:unhideWhenUsed="0"/>
-    <w:lsdException w:name="Medium Grid 3 Accent 3" w:semiHidden="0" w:uiPriority="69" w:unhideWhenUsed="0"/>
-    <w:lsdException w:name="Dark List Accent 3" w:semiHidden="0" w:uiPriority="70" w:unhideWhenUsed="0"/>
-    <w:lsdException w:name="Colorful Shading Accent 3" w:semiHidden="0" w:uiPriority="71" w:unhideWhenUsed="0"/>
-    <w:lsdException w:name="Colorful List Accent 3" w:semiHidden="0" w:uiPriority="72" w:unhideWhenUsed="0"/>
-    <w:lsdException w:name="Colorful Grid Accent 3" w:semiHidden="0" w:uiPriority="73" w:unhideWhenUsed="0"/>
-    <w:lsdException w:name="Light Shading Accent 4" w:semiHidden="0" w:uiPriority="60" w:unhideWhenUsed="0"/>
-    <w:lsdException w:name="Light List Accent 4" w:semiHidden="0" w:uiPriority="61" w:unhideWhenUsed="0"/>
-    <w:lsdException w:name="Light Grid Accent 4" w:semiHidden="0" w:uiPriority="62" w:unhideWhenUsed="0"/>
-    <w:lsdException w:name="Medium Shading 1 Accent 4" w:semiHidden="0" w:uiPriority="63" w:unhideWhenUsed="0"/>
-    <w:lsdException w:name="Medium Shading 2 Accent 4" w:semiHidden="0" w:uiPriority="64" w:unhideWhenUsed="0"/>
-    <w:lsdException w:name="Medium List 1 Accent 4" w:semiHidden="0" w:uiPriority="65" w:unhideWhenUsed="0"/>
-    <w:lsdException w:name="Medium List 2 Accent 4" w:semiHidden="0" w:uiPriority="66" w:unhideWhenUsed="0"/>
-    <w:lsdException w:name="Medium Grid 1 Accent 4" w:semiHidden="0" w:uiPriority="67" w:unhideWhenUsed="0"/>
-    <w:lsdException w:name="Medium Grid 2 Accent 4" w:semiHidden="0" w:uiPriority="68" w:unhideWhenUsed="0"/>
-    <w:lsdException w:name="Medium Grid 3 Accent 4" w:semiHidden="0" w:uiPriority="69" w:unhideWhenUsed="0"/>
-    <w:lsdException w:name="Dark List Accent 4" w:semiHidden="0" w:uiPriority="70" w:unhideWhenUsed="0"/>
-    <w:lsdException w:name="Colorful Shading Accent 4" w:semiHidden="0" w:uiPriority="71" w:unhideWhenUsed="0"/>
-    <w:lsdException w:name="Colorful List Accent 4" w:semiHidden="0" w:uiPriority="72" w:unhideWhenUsed="0"/>
-    <w:lsdException w:name="Colorful Grid Accent 4" w:semiHidden="0" w:uiPriority="73" w:unhideWhenUsed="0"/>
-    <w:lsdException w:name="Light Shading Accent 5" w:semiHidden="0" w:uiPriority="60" w:unhideWhenUsed="0"/>
-    <w:lsdException w:name="Light List Accent 5" w:semiHidden="0" w:uiPriority="61" w:unhideWhenUsed="0"/>
-    <w:lsdException w:name="Light Grid Accent 5" w:semiHidden="0" w:uiPriority="62" w:unhideWhenUsed="0"/>
-    <w:lsdException w:name="Medium Shading 1 Accent 5" w:semiHidden="0" w:uiPriority="63" w:unhideWhenUsed="0"/>
-    <w:lsdException w:name="Medium Shading 2 Accent 5" w:semiHidden="0" w:uiPriority="64" w:unhideWhenUsed="0"/>
-    <w:lsdException w:name="Medium List 1 Accent 5" w:semiHidden="0" w:uiPriority="65" w:unhideWhenUsed="0"/>
-    <w:lsdException w:name="Medium List 2 Accent 5" w:semiHidden="0" w:uiPriority="66" w:unhideWhenUsed="0"/>
-    <w:lsdException w:name="Medium Grid 1 Accent 5" w:semiHidden="0" w:uiPriority="67" w:unhideWhenUsed="0"/>
-    <w:lsdException w:name="Medium Grid 2 Accent 5" w:semiHidden="0" w:uiPriority="68" w:unhideWhenUsed="0"/>
-    <w:lsdException w:name="Medium Grid 3 Accent 5" w:semiHidden="0" w:uiPriority="69" w:unhideWhenUsed="0"/>
-    <w:lsdException w:name="Dark List Accent 5" w:semiHidden="0" w:uiPriority="70" w:unhideWhenUsed="0"/>
-    <w:lsdException w:name="Colorful Shading Accent 5" w:semiHidden="0" w:uiPriority="71" w:unhideWhenUsed="0"/>
-    <w:lsdException w:name="Colorful List Accent 5" w:semiHidden="0" w:uiPriority="72" w:unhideWhenUsed="0"/>
-    <w:lsdException w:name="Colorful Grid Accent 5" w:semiHidden="0" w:uiPriority="73" w:unhideWhenUsed="0"/>
-    <w:lsdException w:name="Light Shading Accent 6" w:semiHidden="0" w:uiPriority="60" w:unhideWhenUsed="0"/>
-    <w:lsdException w:name="Light List Accent 6" w:semiHidden="0" w:uiPriority="61" w:unhideWhenUsed="0"/>
-    <w:lsdException w:name="Light Grid Accent 6" w:semiHidden="0" w:uiPriority="62" w:unhideWhenUsed="0"/>
-    <w:lsdException w:name="Medium Shading 1 Accent 6" w:semiHidden="0" w:uiPriority="63" w:unhideWhenUsed="0"/>
-    <w:lsdException w:name="Medium Shading 2 Accent 6" w:semiHidden="0" w:uiPriority="64" w:unhideWhenUsed="0"/>
-    <w:lsdException w:name="Medium List 1 Accent 6" w:semiHidden="0" w:uiPriority="65" w:unhideWhenUsed="0"/>
-    <w:lsdException w:name="Medium List 2 Accent 6" w:semiHidden="0" w:uiPriority="66" w:unhideWhenUsed="0"/>
-    <w:lsdException w:name="Medium Grid 1 Accent 6" w:semiHidden="0" w:uiPriority="67" w:unhideWhenUsed="0"/>
-    <w:lsdException w:name="Medium Grid 2 Accent 6" w:semiHidden="0" w:uiPriority="68" w:unhideWhenUsed="0"/>
-    <w:lsdException w:name="Medium Grid 3 Accent 6" w:semiHidden="0" w:uiPriority="69" w:unhideWhenUsed="0"/>
-    <w:lsdException w:name="Dark List Accent 6" w:semiHidden="0" w:uiPriority="70" w:unhideWhenUsed="0"/>
-    <w:lsdException w:name="Colorful Shading Accent 6" w:semiHidden="0" w:uiPriority="71" w:unhideWhenUsed="0"/>
-    <w:lsdException w:name="Colorful List Accent 6" w:semiHidden="0" w:uiPriority="72" w:unhideWhenUsed="0"/>
-    <w:lsdException w:name="Colorful Grid Accent 6" w:semiHidden="0" w:uiPriority="73" w:unhideWhenUsed="0"/>
-    <w:lsdException w:name="Subtle Emphasis" w:semiHidden="0" w:uiPriority="19" w:unhideWhenUsed="0" w:qFormat="1"/>
-    <w:lsdException w:name="Intense Emphasis" w:semiHidden="0" w:uiPriority="21" w:unhideWhenUsed="0" w:qFormat="1"/>
-    <w:lsdException w:name="Subtle Reference" w:semiHidden="0" w:uiPriority="31" w:unhideWhenUsed="0" w:qFormat="1"/>
-    <w:lsdException w:name="Intense Reference" w:semiHidden="0" w:uiPriority="32" w:unhideWhenUsed="0" w:qFormat="1"/>
-    <w:lsdException w:name="Book Title" w:semiHidden="0" w:uiPriority="33" w:unhideWhenUsed="0" w:qFormat="1"/>
-    <w:lsdException w:name="Bibliography" w:uiPriority="37"/>
-    <w:lsdException w:name="TOC Heading" w:uiPriority="39" w:qFormat="1"/>
+  <w:latentStyles w:defLockedState="0" w:defUIPriority="99" w:defSemiHidden="0" w:defUnhideWhenUsed="0" w:defQFormat="0" w:count="371">
+    <w:lsdException w:name="Normal" w:uiPriority="0" w:qFormat="1"/>
+    <w:lsdException w:name="heading 1" w:uiPriority="9" w:qFormat="1"/>
+    <w:lsdException w:name="heading 2" w:semiHidden="1" w:uiPriority="9" w:unhideWhenUsed="1" w:qFormat="1"/>
+    <w:lsdException w:name="heading 3" w:semiHidden="1" w:uiPriority="9" w:unhideWhenUsed="1" w:qFormat="1"/>
+    <w:lsdException w:name="heading 4" w:semiHidden="1" w:uiPriority="9" w:unhideWhenUsed="1" w:qFormat="1"/>
+    <w:lsdException w:name="heading 5" w:semiHidden="1" w:uiPriority="9" w:unhideWhenUsed="1" w:qFormat="1"/>
+    <w:lsdException w:name="heading 6" w:semiHidden="1" w:uiPriority="9" w:unhideWhenUsed="1" w:qFormat="1"/>
+    <w:lsdException w:name="heading 7" w:semiHidden="1" w:uiPriority="9" w:unhideWhenUsed="1" w:qFormat="1"/>
+    <w:lsdException w:name="heading 8" w:semiHidden="1" w:uiPriority="9" w:unhideWhenUsed="1" w:qFormat="1"/>
+    <w:lsdException w:name="heading 9" w:semiHidden="1" w:uiPriority="9" w:unhideWhenUsed="1" w:qFormat="1"/>
+    <w:lsdException w:name="index 1" w:semiHidden="1" w:unhideWhenUsed="1"/>
+    <w:lsdException w:name="index 2" w:semiHidden="1" w:unhideWhenUsed="1"/>
+    <w:lsdException w:name="index 3" w:semiHidden="1" w:unhideWhenUsed="1"/>
+    <w:lsdException w:name="index 4" w:semiHidden="1" w:unhideWhenUsed="1"/>
+    <w:lsdException w:name="index 5" w:semiHidden="1" w:unhideWhenUsed="1"/>
+    <w:lsdException w:name="index 6" w:semiHidden="1" w:unhideWhenUsed="1"/>
+    <w:lsdException w:name="index 7" w:semiHidden="1" w:unhideWhenUsed="1"/>
+    <w:lsdException w:name="index 8" w:semiHidden="1" w:unhideWhenUsed="1"/>
+    <w:lsdException w:name="index 9" w:semiHidden="1" w:unhideWhenUsed="1"/>
+    <w:lsdException w:name="toc 1" w:semiHidden="1" w:uiPriority="39" w:unhideWhenUsed="1"/>
+    <w:lsdException w:name="toc 2" w:semiHidden="1" w:uiPriority="39" w:unhideWhenUsed="1"/>
+    <w:lsdException w:name="toc 3" w:semiHidden="1" w:uiPriority="39" w:unhideWhenUsed="1"/>
+    <w:lsdException w:name="toc 4" w:semiHidden="1" w:uiPriority="39" w:unhideWhenUsed="1"/>
+    <w:lsdException w:name="toc 5" w:semiHidden="1" w:uiPriority="39" w:unhideWhenUsed="1"/>
+    <w:lsdException w:name="toc 6" w:semiHidden="1" w:uiPriority="39" w:unhideWhenUsed="1"/>
+    <w:lsdException w:name="toc 7" w:semiHidden="1" w:uiPriority="39" w:unhideWhenUsed="1"/>
+    <w:lsdException w:name="toc 8" w:semiHidden="1" w:uiPriority="39" w:unhideWhenUsed="1"/>
+    <w:lsdException w:name="toc 9" w:semiHidden="1" w:uiPriority="39" w:unhideWhenUsed="1"/>
+    <w:lsdException w:name="Normal Indent" w:semiHidden="1" w:unhideWhenUsed="1"/>
+    <w:lsdException w:name="footnote text" w:semiHidden="1" w:unhideWhenUsed="1"/>
+    <w:lsdException w:name="annotation text" w:semiHidden="1" w:unhideWhenUsed="1"/>
+    <w:lsdException w:name="header" w:semiHidden="1" w:unhideWhenUsed="1"/>
+    <w:lsdException w:name="footer" w:semiHidden="1" w:unhideWhenUsed="1"/>
+    <w:lsdException w:name="index heading" w:semiHidden="1" w:unhideWhenUsed="1"/>
+    <w:lsdException w:name="caption" w:semiHidden="1" w:uiPriority="35" w:unhideWhenUsed="1" w:qFormat="1"/>
+    <w:lsdException w:name="table of figures" w:semiHidden="1" w:unhideWhenUsed="1"/>
+    <w:lsdException w:name="envelope address" w:semiHidden="1" w:unhideWhenUsed="1"/>
+    <w:lsdException w:name="envelope return" w:semiHidden="1" w:unhideWhenUsed="1"/>
+    <w:lsdException w:name="footnote reference" w:semiHidden="1" w:unhideWhenUsed="1"/>
+    <w:lsdException w:name="annotation reference" w:semiHidden="1" w:unhideWhenUsed="1"/>
+    <w:lsdException w:name="line number" w:semiHidden="1" w:unhideWhenUsed="1"/>
+    <w:lsdException w:name="page number" w:semiHidden="1" w:unhideWhenUsed="1"/>
+    <w:lsdException w:name="endnote reference" w:semiHidden="1" w:unhideWhenUsed="1"/>
+    <w:lsdException w:name="endnote text" w:semiHidden="1" w:unhideWhenUsed="1"/>
+    <w:lsdException w:name="table of authorities" w:semiHidden="1" w:unhideWhenUsed="1"/>
+    <w:lsdException w:name="macro" w:semiHidden="1" w:unhideWhenUsed="1"/>
+    <w:lsdException w:name="toa heading" w:semiHidden="1" w:unhideWhenUsed="1"/>
+    <w:lsdException w:name="List" w:semiHidden="1" w:unhideWhenUsed="1"/>
+    <w:lsdException w:name="List Bullet" w:semiHidden="1" w:unhideWhenUsed="1"/>
+    <w:lsdException w:name="List Number" w:semiHidden="1" w:unhideWhenUsed="1"/>
+    <w:lsdException w:name="List 2" w:semiHidden="1" w:unhideWhenUsed="1"/>
+    <w:lsdException w:name="List 3" w:semiHidden="1" w:unhideWhenUsed="1"/>
+    <w:lsdException w:name="List 4" w:semiHidden="1" w:unhideWhenUsed="1"/>
+    <w:lsdException w:name="List 5" w:semiHidden="1" w:unhideWhenUsed="1"/>
+    <w:lsdException w:name="List Bullet 2" w:semiHidden="1" w:unhideWhenUsed="1"/>
+    <w:lsdException w:name="List Bullet 3" w:semiHidden="1" w:unhideWhenUsed="1"/>
+    <w:lsdException w:name="List Bullet 4" w:semiHidden="1" w:unhideWhenUsed="1"/>
+    <w:lsdException w:name="List Bullet 5" w:semiHidden="1" w:unhideWhenUsed="1"/>
+    <w:lsdException w:name="List Number 2" w:semiHidden="1" w:unhideWhenUsed="1"/>
+    <w:lsdException w:name="List Number 3" w:semiHidden="1" w:unhideWhenUsed="1"/>
+    <w:lsdException w:name="List Number 4" w:semiHidden="1" w:unhideWhenUsed="1"/>
+    <w:lsdException w:name="List Number 5" w:semiHidden="1" w:unhideWhenUsed="1"/>
+    <w:lsdException w:name="Title" w:uiPriority="10" w:qFormat="1"/>
+    <w:lsdException w:name="Closing" w:semiHidden="1" w:unhideWhenUsed="1"/>
+    <w:lsdException w:name="Signature" w:semiHidden="1" w:unhideWhenUsed="1"/>
+    <w:lsdException w:name="Default Paragraph Font" w:semiHidden="1" w:uiPriority="1" w:unhideWhenUsed="1"/>
+    <w:lsdException w:name="Body Text" w:semiHidden="1" w:unhideWhenUsed="1"/>
+    <w:lsdException w:name="Body Text Indent" w:semiHidden="1" w:unhideWhenUsed="1"/>
+    <w:lsdException w:name="List Continue" w:semiHidden="1" w:unhideWhenUsed="1"/>
+    <w:lsdException w:name="List Continue 2" w:semiHidden="1" w:unhideWhenUsed="1"/>
+    <w:lsdException w:name="List Continue 3" w:semiHidden="1" w:unhideWhenUsed="1"/>
+    <w:lsdException w:name="List Continue 4" w:semiHidden="1" w:unhideWhenUsed="1"/>
+    <w:lsdException w:name="List Continue 5" w:semiHidden="1" w:unhideWhenUsed="1"/>
+    <w:lsdException w:name="Message Header" w:semiHidden="1" w:unhideWhenUsed="1"/>
+    <w:lsdException w:name="Subtitle" w:uiPriority="11" w:qFormat="1"/>
+    <w:lsdException w:name="Salutation" w:semiHidden="1" w:unhideWhenUsed="1"/>
+    <w:lsdException w:name="Date" w:semiHidden="1" w:unhideWhenUsed="1"/>
+    <w:lsdException w:name="Body Text First Indent" w:semiHidden="1" w:unhideWhenUsed="1"/>
+    <w:lsdException w:name="Body Text First Indent 2" w:semiHidden="1" w:unhideWhenUsed="1"/>
+    <w:lsdException w:name="Note Heading" w:semiHidden="1" w:unhideWhenUsed="1"/>
+    <w:lsdException w:name="Body Text 2" w:semiHidden="1" w:unhideWhenUsed="1"/>
+    <w:lsdException w:name="Body Text 3" w:semiHidden="1" w:unhideWhenUsed="1"/>
+    <w:lsdException w:name="Body Text Indent 2" w:semiHidden="1" w:unhideWhenUsed="1"/>
+    <w:lsdException w:name="Body Text Indent 3" w:semiHidden="1" w:unhideWhenUsed="1"/>
+    <w:lsdException w:name="Block Text" w:semiHidden="1" w:unhideWhenUsed="1"/>
+    <w:lsdException w:name="Hyperlink" w:semiHidden="1" w:unhideWhenUsed="1"/>
+    <w:lsdException w:name="FollowedHyperlink" w:semiHidden="1" w:unhideWhenUsed="1"/>
+    <w:lsdException w:name="Strong" w:uiPriority="22" w:qFormat="1"/>
+    <w:lsdException w:name="Emphasis" w:uiPriority="20" w:qFormat="1"/>
+    <w:lsdException w:name="Document Map" w:semiHidden="1" w:unhideWhenUsed="1"/>
+    <w:lsdException w:name="Plain Text" w:semiHidden="1" w:unhideWhenUsed="1"/>
+    <w:lsdException w:name="E-mail Signature" w:semiHidden="1" w:unhideWhenUsed="1"/>
+    <w:lsdException w:name="HTML Top of Form" w:semiHidden="1" w:unhideWhenUsed="1"/>
+    <w:lsdException w:name="HTML Bottom of Form" w:semiHidden="1" w:unhideWhenUsed="1"/>
+    <w:lsdException w:name="Normal (Web)" w:semiHidden="1" w:unhideWhenUsed="1"/>
+    <w:lsdException w:name="HTML Acronym" w:semiHidden="1" w:unhideWhenUsed="1"/>
+    <w:lsdException w:name="HTML Address" w:semiHidden="1" w:unhideWhenUsed="1"/>
+    <w:lsdException w:name="HTML Cite" w:semiHidden="1" w:unhideWhenUsed="1"/>
+    <w:lsdException w:name="HTML Code" w:semiHidden="1" w:unhideWhenUsed="1"/>
+    <w:lsdException w:name="HTML Definition" w:semiHidden="1" w:unhideWhenUsed="1"/>
+    <w:lsdException w:name="HTML Keyboard" w:semiHidden="1" w:unhideWhenUsed="1"/>
+    <w:lsdException w:name="HTML Preformatted" w:semiHidden="1" w:unhideWhenUsed="1"/>
+    <w:lsdException w:name="HTML Sample" w:semiHidden="1" w:unhideWhenUsed="1"/>
+    <w:lsdException w:name="HTML Typewriter" w:semiHidden="1" w:unhideWhenUsed="1"/>
+    <w:lsdException w:name="HTML Variable" w:semiHidden="1" w:unhideWhenUsed="1"/>
+    <w:lsdException w:name="Normal Table" w:semiHidden="1" w:unhideWhenUsed="1"/>
+    <w:lsdException w:name="annotation subject" w:semiHidden="1" w:unhideWhenUsed="1"/>
+    <w:lsdException w:name="No List" w:semiHidden="1" w:unhideWhenUsed="1"/>
+    <w:lsdException w:name="Outline List 1" w:semiHidden="1" w:unhideWhenUsed="1"/>
+    <w:lsdException w:name="Outline List 2" w:semiHidden="1" w:unhideWhenUsed="1"/>
+    <w:lsdException w:name="Outline List 3" w:semiHidden="1" w:unhideWhenUsed="1"/>
+    <w:lsdException w:name="Table Simple 1" w:semiHidden="1" w:unhideWhenUsed="1"/>
+    <w:lsdException w:name="Table Simple 2" w:semiHidden="1" w:unhideWhenUsed="1"/>
+    <w:lsdException w:name="Table Simple 3" w:semiHidden="1" w:unhideWhenUsed="1"/>
+    <w:lsdException w:name="Table Classic 1" w:semiHidden="1" w:unhideWhenUsed="1"/>
+    <w:lsdException w:name="Table Classic 2" w:semiHidden="1" w:unhideWhenUsed="1"/>
+    <w:lsdException w:name="Table Classic 3" w:semiHidden="1" w:unhideWhenUsed="1"/>
+    <w:lsdException w:name="Table Classic 4" w:semiHidden="1" w:unhideWhenUsed="1"/>
+    <w:lsdException w:name="Table Colorful 1" w:semiHidden="1" w:unhideWhenUsed="1"/>
+    <w:lsdException w:name="Table Colorful 2" w:semiHidden="1" w:unhideWhenUsed="1"/>
+    <w:lsdException w:name="Table Colorful 3" w:semiHidden="1" w:unhideWhenUsed="1"/>
+    <w:lsdException w:name="Table Columns 1" w:semiHidden="1" w:unhideWhenUsed="1"/>
+    <w:lsdException w:name="Table Columns 2" w:semiHidden="1" w:unhideWhenUsed="1"/>
+    <w:lsdException w:name="Table Columns 3" w:semiHidden="1" w:unhideWhenUsed="1"/>
+    <w:lsdException w:name="Table Columns 4" w:semiHidden="1" w:unhideWhenUsed="1"/>
+    <w:lsdException w:name="Table Columns 5" w:semiHidden="1" w:unhideWhenUsed="1"/>
+    <w:lsdException w:name="Table Grid 1" w:semiHidden="1" w:unhideWhenUsed="1"/>
+    <w:lsdException w:name="Table Grid 2" w:semiHidden="1" w:unhideWhenUsed="1"/>
+    <w:lsdException w:name="Table Grid 3" w:semiHidden="1" w:unhideWhenUsed="1"/>
+    <w:lsdException w:name="Table Grid 4" w:semiHidden="1" w:unhideWhenUsed="1"/>
+    <w:lsdException w:name="Table Grid 5" w:semiHidden="1" w:unhideWhenUsed="1"/>
+    <w:lsdException w:name="Table Grid 6" w:semiHidden="1" w:unhideWhenUsed="1"/>
+    <w:lsdException w:name="Table Grid 7" w:semiHidden="1" w:unhideWhenUsed="1"/>
+    <w:lsdException w:name="Table Grid 8" w:semiHidden="1" w:unhideWhenUsed="1"/>
+    <w:lsdException w:name="Table List 1" w:semiHidden="1" w:unhideWhenUsed="1"/>
+    <w:lsdException w:name="Table List 2" w:semiHidden="1" w:unhideWhenUsed="1"/>
+    <w:lsdException w:name="Table List 3" w:semiHidden="1" w:unhideWhenUsed="1"/>
+    <w:lsdException w:name="Table List 4" w:semiHidden="1" w:unhideWhenUsed="1"/>
+    <w:lsdException w:name="Table List 5" w:semiHidden="1" w:unhideWhenUsed="1"/>
+    <w:lsdException w:name="Table List 6" w:semiHidden="1" w:unhideWhenUsed="1"/>
+    <w:lsdException w:name="Table List 7" w:semiHidden="1" w:unhideWhenUsed="1"/>
+    <w:lsdException w:name="Table List 8" w:semiHidden="1" w:unhideWhenUsed="1"/>
+    <w:lsdException w:name="Table 3D effects 1" w:semiHidden="1" w:unhideWhenUsed="1"/>
+    <w:lsdException w:name="Table 3D effects 2" w:semiHidden="1" w:unhideWhenUsed="1"/>
+    <w:lsdException w:name="Table 3D effects 3" w:semiHidden="1" w:unhideWhenUsed="1"/>
+    <w:lsdException w:name="Table Contemporary" w:semiHidden="1" w:unhideWhenUsed="1"/>
+    <w:lsdException w:name="Table Elegant" w:semiHidden="1" w:unhideWhenUsed="1"/>
+    <w:lsdException w:name="Table Professional" w:semiHidden="1" w:unhideWhenUsed="1"/>
+    <w:lsdException w:name="Table Subtle 1" w:semiHidden="1" w:unhideWhenUsed="1"/>
+    <w:lsdException w:name="Table Subtle 2" w:semiHidden="1" w:unhideWhenUsed="1"/>
+    <w:lsdException w:name="Table Web 1" w:semiHidden="1" w:unhideWhenUsed="1"/>
+    <w:lsdException w:name="Table Web 2" w:semiHidden="1" w:unhideWhenUsed="1"/>
+    <w:lsdException w:name="Table Web 3" w:semiHidden="1" w:unhideWhenUsed="1"/>
+    <w:lsdException w:name="Balloon Text" w:semiHidden="1" w:unhideWhenUsed="1"/>
+    <w:lsdException w:name="Table Grid" w:uiPriority="59"/>
+    <w:lsdException w:name="Table Theme" w:semiHidden="1" w:unhideWhenUsed="1"/>
+    <w:lsdException w:name="Placeholder Text" w:semiHidden="1"/>
+    <w:lsdException w:name="No Spacing" w:uiPriority="1" w:qFormat="1"/>
+    <w:lsdException w:name="Light Shading" w:uiPriority="60"/>
+    <w:lsdException w:name="Light List" w:uiPriority="61"/>
+    <w:lsdException w:name="Light Grid" w:uiPriority="62"/>
+    <w:lsdException w:name="Medium Shading 1" w:uiPriority="63"/>
+    <w:lsdException w:name="Medium Shading 2" w:uiPriority="64"/>
+    <w:lsdException w:name="Medium List 1" w:uiPriority="65"/>
+    <w:lsdException w:name="Medium List 2" w:uiPriority="66"/>
+    <w:lsdException w:name="Medium Grid 1" w:uiPriority="67"/>
+    <w:lsdException w:name="Medium Grid 2" w:uiPriority="68"/>
+    <w:lsdException w:name="Medium Grid 3" w:uiPriority="69"/>
+    <w:lsdException w:name="Dark List" w:uiPriority="70"/>
+    <w:lsdException w:name="Colorful Shading" w:uiPriority="71"/>
+    <w:lsdException w:name="Colorful List" w:uiPriority="72"/>
+    <w:lsdException w:name="Colorful Grid" w:uiPriority="73"/>
+    <w:lsdException w:name="Light Shading Accent 1" w:uiPriority="60"/>
+    <w:lsdException w:name="Light List Accent 1" w:uiPriority="61"/>
+    <w:lsdException w:name="Light Grid Accent 1" w:uiPriority="62"/>
+    <w:lsdException w:name="Medium Shading 1 Accent 1" w:uiPriority="63"/>
+    <w:lsdException w:name="Medium Shading 2 Accent 1" w:uiPriority="64"/>
+    <w:lsdException w:name="Medium List 1 Accent 1" w:uiPriority="65"/>
+    <w:lsdException w:name="Revision" w:semiHidden="1"/>
+    <w:lsdException w:name="List Paragraph" w:uiPriority="34" w:qFormat="1"/>
+    <w:lsdException w:name="Quote" w:uiPriority="29" w:qFormat="1"/>
+    <w:lsdException w:name="Intense Quote" w:uiPriority="30" w:qFormat="1"/>
+    <w:lsdException w:name="Medium List 2 Accent 1" w:uiPriority="66"/>
+    <w:lsdException w:name="Medium Grid 1 Accent 1" w:uiPriority="67"/>
+    <w:lsdException w:name="Medium Grid 2 Accent 1" w:uiPriority="68"/>
+    <w:lsdException w:name="Medium Grid 3 Accent 1" w:uiPriority="69"/>
+    <w:lsdException w:name="Dark List Accent 1" w:uiPriority="70"/>
+    <w:lsdException w:name="Colorful Shading Accent 1" w:uiPriority="71"/>
+    <w:lsdException w:name="Colorful List Accent 1" w:uiPriority="72"/>
+    <w:lsdException w:name="Colorful Grid Accent 1" w:uiPriority="73"/>
+    <w:lsdException w:name="Light Shading Accent 2" w:uiPriority="60"/>
+    <w:lsdException w:name="Light List Accent 2" w:uiPriority="61"/>
+    <w:lsdException w:name="Light Grid Accent 2" w:uiPriority="62"/>
+    <w:lsdException w:name="Medium Shading 1 Accent 2" w:uiPriority="63"/>
+    <w:lsdException w:name="Medium Shading 2 Accent 2" w:uiPriority="64"/>
+    <w:lsdException w:name="Medium List 1 Accent 2" w:uiPriority="65"/>
+    <w:lsdException w:name="Medium List 2 Accent 2" w:uiPriority="66"/>
+    <w:lsdException w:name="Medium Grid 1 Accent 2" w:uiPriority="67"/>
+    <w:lsdException w:name="Medium Grid 2 Accent 2" w:uiPriority="68"/>
+    <w:lsdException w:name="Medium Grid 3 Accent 2" w:uiPriority="69"/>
+    <w:lsdException w:name="Dark List Accent 2" w:uiPriority="70"/>
+    <w:lsdException w:name="Colorful Shading Accent 2" w:uiPriority="71"/>
+    <w:lsdException w:name="Colorful List Accent 2" w:uiPriority="72"/>
+    <w:lsdException w:name="Colorful Grid Accent 2" w:uiPriority="73"/>
+    <w:lsdException w:name="Light Shading Accent 3" w:uiPriority="60"/>
+    <w:lsdException w:name="Light List Accent 3" w:uiPriority="61"/>
+    <w:lsdException w:name="Light Grid Accent 3" w:uiPriority="62"/>
+    <w:lsdException w:name="Medium Shading 1 Accent 3" w:uiPriority="63"/>
+    <w:lsdException w:name="Medium Shading 2 Accent 3" w:uiPriority="64"/>
+    <w:lsdException w:name="Medium List 1 Accent 3" w:uiPriority="65"/>
+    <w:lsdException w:name="Medium List 2 Accent 3" w:uiPriority="66"/>
+    <w:lsdException w:name="Medium Grid 1 Accent 3" w:uiPriority="67"/>
+    <w:lsdException w:name="Medium Grid 2 Accent 3" w:uiPriority="68"/>
+    <w:lsdException w:name="Medium Grid 3 Accent 3" w:uiPriority="69"/>
+    <w:lsdException w:name="Dark List Accent 3" w:uiPriority="70"/>
+    <w:lsdException w:name="Colorful Shading Accent 3" w:uiPriority="71"/>
+    <w:lsdException w:name="Colorful List Accent 3" w:uiPriority="72"/>
+    <w:lsdException w:name="Colorful Grid Accent 3" w:uiPriority="73"/>
+    <w:lsdException w:name="Light Shading Accent 4" w:uiPriority="60"/>
+    <w:lsdException w:name="Light List Accent 4" w:uiPriority="61"/>
+    <w:lsdException w:name="Light Grid Accent 4" w:uiPriority="62"/>
+    <w:lsdException w:name="Medium Shading 1 Accent 4" w:uiPriority="63"/>
+    <w:lsdException w:name="Medium Shading 2 Accent 4" w:uiPriority="64"/>
+    <w:lsdException w:name="Medium List 1 Accent 4" w:uiPriority="65"/>
+    <w:lsdException w:name="Medium List 2 Accent 4" w:uiPriority="66"/>
+    <w:lsdException w:name="Medium Grid 1 Accent 4" w:uiPriority="67"/>
+    <w:lsdException w:name="Medium Grid 2 Accent 4" w:uiPriority="68"/>
+    <w:lsdException w:name="Medium Grid 3 Accent 4" w:uiPriority="69"/>
+    <w:lsdException w:name="Dark List Accent 4" w:uiPriority="70"/>
+    <w:lsdException w:name="Colorful Shading Accent 4" w:uiPriority="71"/>
+    <w:lsdException w:name="Colorful List Accent 4" w:uiPriority="72"/>
+    <w:lsdException w:name="Colorful Grid Accent 4" w:uiPriority="73"/>
+    <w:lsdException w:name="Light Shading Accent 5" w:uiPriority="60"/>
+    <w:lsdException w:name="Light List Accent 5" w:uiPriority="61"/>
+    <w:lsdException w:name="Light Grid Accent 5" w:uiPriority="62"/>
+    <w:lsdException w:name="Medium Shading 1 Accent 5" w:uiPriority="63"/>
+    <w:lsdException w:name="Medium Shading 2 Accent 5" w:uiPriority="64"/>
+    <w:lsdException w:name="Medium List 1 Accent 5" w:uiPriority="65"/>
+    <w:lsdException w:name="Medium List 2 Accent 5" w:uiPriority="66"/>
+    <w:lsdException w:name="Medium Grid 1 Accent 5" w:uiPriority="67"/>
+    <w:lsdException w:name="Medium Grid 2 Accent 5" w:uiPriority="68"/>
+    <w:lsdException w:name="Medium Grid 3 Accent 5" w:uiPriority="69"/>
+    <w:lsdException w:name="Dark List Accent 5" w:uiPriority="70"/>
+    <w:lsdException w:name="Colorful Shading Accent 5" w:uiPriority="71"/>
+    <w:lsdException w:name="Colorful List Accent 5" w:uiPriority="72"/>
+    <w:lsdException w:name="Colorful Grid Accent 5" w:uiPriority="73"/>
+    <w:lsdException w:name="Light Shading Accent 6" w:uiPriority="60"/>
+    <w:lsdException w:name="Light List Accent 6" w:uiPriority="61"/>
+    <w:lsdException w:name="Light Grid Accent 6" w:uiPriority="62"/>
+    <w:lsdException w:name="Medium Shading 1 Accent 6" w:uiPriority="63"/>
+    <w:lsdException w:name="Medium Shading 2 Accent 6" w:uiPriority="64"/>
+    <w:lsdException w:name="Medium List 1 Accent 6" w:uiPriority="65"/>
+    <w:lsdException w:name="Medium List 2 Accent 6" w:uiPriority="66"/>
+    <w:lsdException w:name="Medium Grid 1 Accent 6" w:uiPriority="67"/>
+    <w:lsdException w:name="Medium Grid 2 Accent 6" w:uiPriority="68"/>
+    <w:lsdException w:name="Medium Grid 3 Accent 6" w:uiPriority="69"/>
+    <w:lsdException w:name="Dark List Accent 6" w:uiPriority="70"/>
+    <w:lsdException w:name="Colorful Shading Accent 6" w:uiPriority="71"/>
+    <w:lsdException w:name="Colorful List Accent 6" w:uiPriority="72"/>
+    <w:lsdException w:name="Colorful Grid Accent 6" w:uiPriority="73"/>
+    <w:lsdException w:name="Subtle Emphasis" w:uiPriority="19" w:qFormat="1"/>
+    <w:lsdException w:name="Intense Emphasis" w:uiPriority="21" w:qFormat="1"/>
+    <w:lsdException w:name="Subtle Reference" w:uiPriority="31" w:qFormat="1"/>
+    <w:lsdException w:name="Intense Reference" w:uiPriority="32" w:qFormat="1"/>
+    <w:lsdException w:name="Book Title" w:uiPriority="33" w:qFormat="1"/>
+    <w:lsdException w:name="Bibliography" w:semiHidden="1" w:uiPriority="37" w:unhideWhenUsed="1"/>
+    <w:lsdException w:name="TOC Heading" w:semiHidden="1" w:uiPriority="39" w:unhideWhenUsed="1" w:qFormat="1"/>
+    <w:lsdException w:name="Plain Table 1" w:uiPriority="41"/>
+    <w:lsdException w:name="Plain Table 2" w:uiPriority="42"/>
+    <w:lsdException w:name="Plain Table 3" w:uiPriority="43"/>
+    <w:lsdException w:name="Plain Table 4" w:uiPriority="44"/>
+    <w:lsdException w:name="Plain Table 5" w:uiPriority="45"/>
+    <w:lsdException w:name="Grid Table Light" w:uiPriority="40"/>
+    <w:lsdException w:name="Grid Table 1 Light" w:uiPriority="46"/>
+    <w:lsdException w:name="Grid Table 2" w:uiPriority="47"/>
+    <w:lsdException w:name="Grid Table 3" w:uiPriority="48"/>
+    <w:lsdException w:name="Grid Table 4" w:uiPriority="49"/>
+    <w:lsdException w:name="Grid Table 5 Dark" w:uiPriority="50"/>
+    <w:lsdException w:name="Grid Table 6 Colorful" w:uiPriority="51"/>
+    <w:lsdException w:name="Grid Table 7 Colorful" w:uiPriority="52"/>
+    <w:lsdException w:name="Grid Table 1 Light Accent 1" w:uiPriority="46"/>
+    <w:lsdException w:name="Grid Table 2 Accent 1" w:uiPriority="47"/>
+    <w:lsdException w:name="Grid Table 3 Accent 1" w:uiPriority="48"/>
+    <w:lsdException w:name="Grid Table 4 Accent 1" w:uiPriority="49"/>
+    <w:lsdException w:name="Grid Table 5 Dark Accent 1" w:uiPriority="50"/>
+    <w:lsdException w:name="Grid Table 6 Colorful Accent 1" w:uiPriority="51"/>
+    <w:lsdException w:name="Grid Table 7 Colorful Accent 1" w:uiPriority="52"/>
+    <w:lsdException w:name="Grid Table 1 Light Accent 2" w:uiPriority="46"/>
+    <w:lsdException w:name="Grid Table 2 Accent 2" w:uiPriority="47"/>
+    <w:lsdException w:name="Grid Table 3 Accent 2" w:uiPriority="48"/>
+    <w:lsdException w:name="Grid Table 4 Accent 2" w:uiPriority="49"/>
+    <w:lsdException w:name="Grid Table 5 Dark Accent 2" w:uiPriority="50"/>
+    <w:lsdException w:name="Grid Table 6 Colorful Accent 2" w:uiPriority="51"/>
+    <w:lsdException w:name="Grid Table 7 Colorful Accent 2" w:uiPriority="52"/>
+    <w:lsdException w:name="Grid Table 1 Light Accent 3" w:uiPriority="46"/>
+    <w:lsdException w:name="Grid Table 2 Accent 3" w:uiPriority="47"/>
+    <w:lsdException w:name="Grid Table 3 Accent 3" w:uiPriority="48"/>
+    <w:lsdException w:name="Grid Table 4 Accent 3" w:uiPriority="49"/>
+    <w:lsdException w:name="Grid Table 5 Dark Accent 3" w:uiPriority="50"/>
+    <w:lsdException w:name="Grid Table 6 Colorful Accent 3" w:uiPriority="51"/>
+    <w:lsdException w:name="Grid Table 7 Colorful Accent 3" w:uiPriority="52"/>
+    <w:lsdException w:name="Grid Table 1 Light Accent 4" w:uiPriority="46"/>
+    <w:lsdException w:name="Grid Table 2 Accent 4" w:uiPriority="47"/>
+    <w:lsdException w:name="Grid Table 3 Accent 4" w:uiPriority="48"/>
+    <w:lsdException w:name="Grid Table 4 Accent 4" w:uiPriority="49"/>
+    <w:lsdException w:name="Grid Table 5 Dark Accent 4" w:uiPriority="50"/>
+    <w:lsdException w:name="Grid Table 6 Colorful Accent 4" w:uiPriority="51"/>
+    <w:lsdException w:name="Grid Table 7 Colorful Accent 4" w:uiPriority="52"/>
+    <w:lsdException w:name="Grid Table 1 Light Accent 5" w:uiPriority="46"/>
+    <w:lsdException w:name="Grid Table 2 Accent 5" w:uiPriority="47"/>
+    <w:lsdException w:name="Grid Table 3 Accent 5" w:uiPriority="48"/>
+    <w:lsdException w:name="Grid Table 4 Accent 5" w:uiPriority="49"/>
+    <w:lsdException w:name="Grid Table 5 Dark Accent 5" w:uiPriority="50"/>
+    <w:lsdException w:name="Grid Table 6 Colorful Accent 5" w:uiPriority="51"/>
+    <w:lsdException w:name="Grid Table 7 Colorful Accent 5" w:uiPriority="52"/>
+    <w:lsdException w:name="Grid Table 1 Light Accent 6" w:uiPriority="46"/>
+    <w:lsdException w:name="Grid Table 2 Accent 6" w:uiPriority="47"/>
+    <w:lsdException w:name="Grid Table 3 Accent 6" w:uiPriority="48"/>
+    <w:lsdException w:name="Grid Table 4 Accent 6" w:uiPriority="49"/>
+    <w:lsdException w:name="Grid Table 5 Dark Accent 6" w:uiPriority="50"/>
+    <w:lsdException w:name="Grid Table 6 Colorful Accent 6" w:uiPriority="51"/>
+    <w:lsdException w:name="Grid Table 7 Colorful Accent 6" w:uiPriority="52"/>
+    <w:lsdException w:name="List Table 1 Light" w:uiPriority="46"/>
+    <w:lsdException w:name="List Table 2" w:uiPriority="47"/>
+    <w:lsdException w:name="List Table 3" w:uiPriority="48"/>
+    <w:lsdException w:name="List Table 4" w:uiPriority="49"/>
+    <w:lsdException w:name="List Table 5 Dark" w:uiPriority="50"/>
+    <w:lsdException w:name="List Table 6 Colorful" w:uiPriority="51"/>
+    <w:lsdException w:name="List Table 7 Colorful" w:uiPriority="52"/>
+    <w:lsdException w:name="List Table 1 Light Accent 1" w:uiPriority="46"/>
+    <w:lsdException w:name="List Table 2 Accent 1" w:uiPriority="47"/>
+    <w:lsdException w:name="List Table 3 Accent 1" w:uiPriority="48"/>
+    <w:lsdException w:name="List Table 4 Accent 1" w:uiPriority="49"/>
+    <w:lsdException w:name="List Table 5 Dark Accent 1" w:uiPriority="50"/>
+    <w:lsdException w:name="List Table 6 Colorful Accent 1" w:uiPriority="51"/>
+    <w:lsdException w:name="List Table 7 Colorful Accent 1" w:uiPriority="52"/>
+    <w:lsdException w:name="List Table 1 Light Accent 2" w:uiPriority="46"/>
+    <w:lsdException w:name="List Table 2 Accent 2" w:uiPriority="47"/>
+    <w:lsdException w:name="List Table 3 Accent 2" w:uiPriority="48"/>
+    <w:lsdException w:name="List Table 4 Accent 2" w:uiPriority="49"/>
+    <w:lsdException w:name="List Table 5 Dark Accent 2" w:uiPriority="50"/>
+    <w:lsdException w:name="List Table 6 Colorful Accent 2" w:uiPriority="51"/>
+    <w:lsdException w:name="List Table 7 Colorful Accent 2" w:uiPriority="52"/>
+    <w:lsdException w:name="List Table 1 Light Accent 3" w:uiPriority="46"/>
+    <w:lsdException w:name="List Table 2 Accent 3" w:uiPriority="47"/>
+    <w:lsdException w:name="List Table 3 Accent 3" w:uiPriority="48"/>
+    <w:lsdException w:name="List Table 4 Accent 3" w:uiPriority="49"/>
+    <w:lsdException w:name="List Table 5 Dark Accent 3" w:uiPriority="50"/>
+    <w:lsdException w:name="List Table 6 Colorful Accent 3" w:uiPriority="51"/>
+    <w:lsdException w:name="List Table 7 Colorful Accent 3" w:uiPriority="52"/>
+    <w:lsdException w:name="List Table 1 Light Accent 4" w:uiPriority="46"/>
+    <w:lsdException w:name="List Table 2 Accent 4" w:uiPriority="47"/>
+    <w:lsdException w:name="List Table 3 Accent 4" w:uiPriority="48"/>
+    <w:lsdException w:name="List Table 4 Accent 4" w:uiPriority="49"/>
+    <w:lsdException w:name="List Table 5 Dark Accent 4" w:uiPriority="50"/>
+    <w:lsdException w:name="List Table 6 Colorful Accent 4" w:uiPriority="51"/>
+    <w:lsdException w:name="List Table 7 Colorful Accent 4" w:uiPriority="52"/>
+    <w:lsdException w:name="List Table 1 Light Accent 5" w:uiPriority="46"/>
+    <w:lsdException w:name="List Table 2 Accent 5" w:uiPriority="47"/>
+    <w:lsdException w:name="List Table 3 Accent 5" w:uiPriority="48"/>
+    <w:lsdException w:name="List Table 4 Accent 5" w:uiPriority="49"/>
+    <w:lsdException w:name="List Table 5 Dark Accent 5" w:uiPriority="50"/>
+    <w:lsdException w:name="List Table 6 Colorful Accent 5" w:uiPriority="51"/>
+    <w:lsdException w:name="List Table 7 Colorful Accent 5" w:uiPriority="52"/>
+    <w:lsdException w:name="List Table 1 Light Accent 6" w:uiPriority="46"/>
+    <w:lsdException w:name="List Table 2 Accent 6" w:uiPriority="47"/>
+    <w:lsdException w:name="List Table 3 Accent 6" w:uiPriority="48"/>
+    <w:lsdException w:name="List Table 4 Accent 6" w:uiPriority="49"/>
+    <w:lsdException w:name="List Table 5 Dark Accent 6" w:uiPriority="50"/>
+    <w:lsdException w:name="List Table 6 Colorful Accent 6" w:uiPriority="51"/>
+    <w:lsdException w:name="List Table 7 Colorful Accent 6" w:uiPriority="52"/>
   </w:latentStyles>
   <w:style w:type="paragraph" w:default="1" w:styleId="Normal">
     <w:name w:val="Normal"/>
@@ -3031,4 +3075,16 @@
   <a:objectDefaults/>
   <a:extraClrSchemeLst/>
 </a:theme>
+</file>
+
+<file path=customXml/item1.xml><?xml version="1.0" encoding="utf-8"?>
+<b:Sources xmlns:b="http://schemas.openxmlformats.org/officeDocument/2006/bibliography" xmlns="http://schemas.openxmlformats.org/officeDocument/2006/bibliography" SelectedStyle="\apasixtheditionofficeonline.xsl" StyleName="APA" Version="6"/>
+</file>
+
+<file path=customXml/itemProps1.xml><?xml version="1.0" encoding="utf-8"?>
+<ds:datastoreItem xmlns:ds="http://schemas.openxmlformats.org/officeDocument/2006/customXml" ds:itemID="{54D5FB6E-7F30-4980-8784-66706AEEA08B}">
+  <ds:schemaRefs>
+    <ds:schemaRef ds:uri="http://schemas.openxmlformats.org/officeDocument/2006/bibliography"/>
+  </ds:schemaRefs>
+</ds:datastoreItem>
 </file>
</xml_diff>